<commit_message>
Final commit before due date. Wish me luck. Didn't finish all that I wanted to.
</commit_message>
<xml_diff>
--- a/SysInfoHowTo.docx
+++ b/SysInfoHowTo.docx
@@ -20,10 +20,10 @@
       </w:r>
       <w:proofErr w:type="spellEnd"/>
       <w:r>
-        <w:t xml:space="preserve"> Version 2</w:t>
-      </w:r>
-      <w:r>
-        <w:t>.4</w:t>
+        <w:t xml:space="preserve"> Version </w:t>
+      </w:r>
+      <w:r>
+        <w:t>3</w:t>
       </w:r>
     </w:p>
     <w:p>
@@ -31,23 +31,18 @@
         <w:jc w:val="right"/>
       </w:pPr>
       <w:r>
-        <w:t>4/</w:t>
-      </w:r>
-      <w:r>
-        <w:t>30</w:t>
-      </w:r>
-      <w:r>
-        <w:t>/24</w:t>
-      </w:r>
-    </w:p>
-    <w:p>
-      <w:r>
-        <w:t>REDOING IMAGES</w:t>
-      </w:r>
-    </w:p>
-    <w:p>
-      <w:r>
-        <w:t>PICTURES ARE PENDING</w:t>
+        <w:t xml:space="preserve">GitHub: </w:t>
+      </w:r>
+      <w:r>
+        <w:t>https://github.com/HaloSam296/SysInfo</w:t>
+      </w:r>
+    </w:p>
+    <w:p>
+      <w:pPr>
+        <w:jc w:val="right"/>
+      </w:pPr>
+      <w:r>
+        <w:t>5/1/24</w:t>
       </w:r>
     </w:p>
     <w:p/>
@@ -144,7 +139,61 @@
         <w:t>”</w:t>
       </w:r>
     </w:p>
-    <w:p/>
+    <w:p>
+      <w:r>
+        <w:rPr>
+          <w:noProof/>
+        </w:rPr>
+        <w:drawing>
+          <wp:inline distT="0" distB="0" distL="0" distR="0" wp14:anchorId="39223FCF" wp14:editId="0C0F5F84">
+            <wp:extent cx="3439160" cy="675640"/>
+            <wp:effectExtent l="0" t="0" r="0" b="0"/>
+            <wp:docPr id="1359434516" name="Picture 1" descr="A computer code with text&#10;&#10;Description automatically generated with medium confidence"/>
+            <wp:cNvGraphicFramePr>
+              <a:graphicFrameLocks xmlns:a="http://schemas.openxmlformats.org/drawingml/2006/main" noChangeAspect="1"/>
+            </wp:cNvGraphicFramePr>
+            <a:graphic xmlns:a="http://schemas.openxmlformats.org/drawingml/2006/main">
+              <a:graphicData uri="http://schemas.openxmlformats.org/drawingml/2006/picture">
+                <pic:pic xmlns:pic="http://schemas.openxmlformats.org/drawingml/2006/picture">
+                  <pic:nvPicPr>
+                    <pic:cNvPr id="1359434516" name="Picture 1" descr="A computer code with text&#10;&#10;Description automatically generated with medium confidence"/>
+                    <pic:cNvPicPr>
+                      <a:picLocks noChangeAspect="1" noChangeArrowheads="1"/>
+                    </pic:cNvPicPr>
+                  </pic:nvPicPr>
+                  <pic:blipFill>
+                    <a:blip r:embed="rId9">
+                      <a:extLst>
+                        <a:ext uri="{28A0092B-C50C-407E-A947-70E740481C1C}">
+                          <a14:useLocalDpi xmlns:a14="http://schemas.microsoft.com/office/drawing/2010/main" val="0"/>
+                        </a:ext>
+                      </a:extLst>
+                    </a:blip>
+                    <a:srcRect/>
+                    <a:stretch>
+                      <a:fillRect/>
+                    </a:stretch>
+                  </pic:blipFill>
+                  <pic:spPr bwMode="auto">
+                    <a:xfrm>
+                      <a:off x="0" y="0"/>
+                      <a:ext cx="3439160" cy="675640"/>
+                    </a:xfrm>
+                    <a:prstGeom prst="rect">
+                      <a:avLst/>
+                    </a:prstGeom>
+                    <a:noFill/>
+                    <a:ln>
+                      <a:noFill/>
+                    </a:ln>
+                  </pic:spPr>
+                </pic:pic>
+              </a:graphicData>
+            </a:graphic>
+          </wp:inline>
+        </w:drawing>
+      </w:r>
+    </w:p>
     <w:p/>
     <w:p>
       <w:r>
@@ -178,11 +227,80 @@
       </w:r>
     </w:p>
     <w:p/>
-    <w:p/>
-    <w:p>
-      <w:r>
+    <w:p>
+      <w:r>
+        <w:rPr>
+          <w:noProof/>
+        </w:rPr>
+        <w:drawing>
+          <wp:inline distT="0" distB="0" distL="0" distR="0" wp14:anchorId="50DE12DD" wp14:editId="67276AA9">
+            <wp:extent cx="5943600" cy="809625"/>
+            <wp:effectExtent l="0" t="0" r="0" b="0"/>
+            <wp:docPr id="111636101" name="Picture 2" descr="A screen shot of a computer&#10;&#10;Description automatically generated"/>
+            <wp:cNvGraphicFramePr>
+              <a:graphicFrameLocks xmlns:a="http://schemas.openxmlformats.org/drawingml/2006/main" noChangeAspect="1"/>
+            </wp:cNvGraphicFramePr>
+            <a:graphic xmlns:a="http://schemas.openxmlformats.org/drawingml/2006/main">
+              <a:graphicData uri="http://schemas.openxmlformats.org/drawingml/2006/picture">
+                <pic:pic xmlns:pic="http://schemas.openxmlformats.org/drawingml/2006/picture">
+                  <pic:nvPicPr>
+                    <pic:cNvPr id="111636101" name="Picture 2" descr="A screen shot of a computer&#10;&#10;Description automatically generated"/>
+                    <pic:cNvPicPr>
+                      <a:picLocks noChangeAspect="1" noChangeArrowheads="1"/>
+                    </pic:cNvPicPr>
+                  </pic:nvPicPr>
+                  <pic:blipFill>
+                    <a:blip r:embed="rId10">
+                      <a:extLst>
+                        <a:ext uri="{28A0092B-C50C-407E-A947-70E740481C1C}">
+                          <a14:useLocalDpi xmlns:a14="http://schemas.microsoft.com/office/drawing/2010/main" val="0"/>
+                        </a:ext>
+                      </a:extLst>
+                    </a:blip>
+                    <a:srcRect/>
+                    <a:stretch>
+                      <a:fillRect/>
+                    </a:stretch>
+                  </pic:blipFill>
+                  <pic:spPr bwMode="auto">
+                    <a:xfrm>
+                      <a:off x="0" y="0"/>
+                      <a:ext cx="5943600" cy="809625"/>
+                    </a:xfrm>
+                    <a:prstGeom prst="rect">
+                      <a:avLst/>
+                    </a:prstGeom>
+                    <a:noFill/>
+                    <a:ln>
+                      <a:noFill/>
+                    </a:ln>
+                  </pic:spPr>
+                </pic:pic>
+              </a:graphicData>
+            </a:graphic>
+          </wp:inline>
+        </w:drawing>
+      </w:r>
+    </w:p>
+    <w:p>
+      <w:pPr>
+        <w:spacing w:after="0" w:line="240" w:lineRule="auto"/>
+      </w:pPr>
+      <w:r>
+        <w:br w:type="page"/>
+      </w:r>
+    </w:p>
+    <w:p>
+      <w:pPr>
+        <w:spacing w:after="0" w:line="240" w:lineRule="auto"/>
+      </w:pPr>
+      <w:r>
+        <w:lastRenderedPageBreak/>
         <w:t>Array:</w:t>
       </w:r>
+      <w:r>
+        <w:br/>
+      </w:r>
     </w:p>
     <w:p>
       <w:r>
@@ -210,7 +328,6 @@
         <w:rPr>
           <w:noProof/>
         </w:rPr>
-        <w:lastRenderedPageBreak/>
         <w:drawing>
           <wp:anchor distT="0" distB="0" distL="0" distR="0" simplePos="0" relativeHeight="3" behindDoc="0" locked="0" layoutInCell="0" allowOverlap="1" wp14:anchorId="45377AA9" wp14:editId="7C697604">
             <wp:simplePos x="0" y="0"/>
@@ -237,7 +354,7 @@
                     </pic:cNvPicPr>
                   </pic:nvPicPr>
                   <pic:blipFill>
-                    <a:blip r:embed="rId9"/>
+                    <a:blip r:embed="rId11"/>
                     <a:stretch>
                       <a:fillRect/>
                     </a:stretch>
@@ -263,7 +380,62 @@
         <w:t>Here is the output:</w:t>
       </w:r>
     </w:p>
-    <w:p/>
+    <w:p>
+      <w:r>
+        <w:rPr>
+          <w:noProof/>
+        </w:rPr>
+        <w:lastRenderedPageBreak/>
+        <w:drawing>
+          <wp:inline distT="0" distB="0" distL="0" distR="0" wp14:anchorId="1DF186F3" wp14:editId="3A117825">
+            <wp:extent cx="3568700" cy="3411855"/>
+            <wp:effectExtent l="0" t="0" r="0" b="0"/>
+            <wp:docPr id="1761354647" name="Picture 3" descr="A screen shot of a computer&#10;&#10;Description automatically generated"/>
+            <wp:cNvGraphicFramePr>
+              <a:graphicFrameLocks xmlns:a="http://schemas.openxmlformats.org/drawingml/2006/main" noChangeAspect="1"/>
+            </wp:cNvGraphicFramePr>
+            <a:graphic xmlns:a="http://schemas.openxmlformats.org/drawingml/2006/main">
+              <a:graphicData uri="http://schemas.openxmlformats.org/drawingml/2006/picture">
+                <pic:pic xmlns:pic="http://schemas.openxmlformats.org/drawingml/2006/picture">
+                  <pic:nvPicPr>
+                    <pic:cNvPr id="1761354647" name="Picture 3" descr="A screen shot of a computer&#10;&#10;Description automatically generated"/>
+                    <pic:cNvPicPr>
+                      <a:picLocks noChangeAspect="1" noChangeArrowheads="1"/>
+                    </pic:cNvPicPr>
+                  </pic:nvPicPr>
+                  <pic:blipFill>
+                    <a:blip r:embed="rId12">
+                      <a:extLst>
+                        <a:ext uri="{28A0092B-C50C-407E-A947-70E740481C1C}">
+                          <a14:useLocalDpi xmlns:a14="http://schemas.microsoft.com/office/drawing/2010/main" val="0"/>
+                        </a:ext>
+                      </a:extLst>
+                    </a:blip>
+                    <a:srcRect/>
+                    <a:stretch>
+                      <a:fillRect/>
+                    </a:stretch>
+                  </pic:blipFill>
+                  <pic:spPr bwMode="auto">
+                    <a:xfrm>
+                      <a:off x="0" y="0"/>
+                      <a:ext cx="3568700" cy="3411855"/>
+                    </a:xfrm>
+                    <a:prstGeom prst="rect">
+                      <a:avLst/>
+                    </a:prstGeom>
+                    <a:noFill/>
+                    <a:ln>
+                      <a:noFill/>
+                    </a:ln>
+                  </pic:spPr>
+                </pic:pic>
+              </a:graphicData>
+            </a:graphic>
+          </wp:inline>
+        </w:drawing>
+      </w:r>
+    </w:p>
     <w:p/>
     <w:p>
       <w:r>
@@ -355,6 +527,61 @@
         <w:t xml:space="preserve"> the current system time and date.</w:t>
       </w:r>
     </w:p>
+    <w:p>
+      <w:r>
+        <w:rPr>
+          <w:noProof/>
+        </w:rPr>
+        <w:drawing>
+          <wp:inline distT="0" distB="0" distL="0" distR="0" wp14:anchorId="075AC6A6" wp14:editId="68445E61">
+            <wp:extent cx="3889375" cy="1112520"/>
+            <wp:effectExtent l="0" t="0" r="0" b="0"/>
+            <wp:docPr id="777573265" name="Picture 4" descr="A screenshot of a phone&#10;&#10;Description automatically generated"/>
+            <wp:cNvGraphicFramePr>
+              <a:graphicFrameLocks xmlns:a="http://schemas.openxmlformats.org/drawingml/2006/main" noChangeAspect="1"/>
+            </wp:cNvGraphicFramePr>
+            <a:graphic xmlns:a="http://schemas.openxmlformats.org/drawingml/2006/main">
+              <a:graphicData uri="http://schemas.openxmlformats.org/drawingml/2006/picture">
+                <pic:pic xmlns:pic="http://schemas.openxmlformats.org/drawingml/2006/picture">
+                  <pic:nvPicPr>
+                    <pic:cNvPr id="777573265" name="Picture 4" descr="A screenshot of a phone&#10;&#10;Description automatically generated"/>
+                    <pic:cNvPicPr>
+                      <a:picLocks noChangeAspect="1" noChangeArrowheads="1"/>
+                    </pic:cNvPicPr>
+                  </pic:nvPicPr>
+                  <pic:blipFill>
+                    <a:blip r:embed="rId13">
+                      <a:extLst>
+                        <a:ext uri="{28A0092B-C50C-407E-A947-70E740481C1C}">
+                          <a14:useLocalDpi xmlns:a14="http://schemas.microsoft.com/office/drawing/2010/main" val="0"/>
+                        </a:ext>
+                      </a:extLst>
+                    </a:blip>
+                    <a:srcRect/>
+                    <a:stretch>
+                      <a:fillRect/>
+                    </a:stretch>
+                  </pic:blipFill>
+                  <pic:spPr bwMode="auto">
+                    <a:xfrm>
+                      <a:off x="0" y="0"/>
+                      <a:ext cx="3889375" cy="1112520"/>
+                    </a:xfrm>
+                    <a:prstGeom prst="rect">
+                      <a:avLst/>
+                    </a:prstGeom>
+                    <a:noFill/>
+                    <a:ln>
+                      <a:noFill/>
+                    </a:ln>
+                  </pic:spPr>
+                </pic:pic>
+              </a:graphicData>
+            </a:graphic>
+          </wp:inline>
+        </w:drawing>
+      </w:r>
+    </w:p>
     <w:p/>
     <w:p>
       <w:r>
@@ -368,6 +595,61 @@
         <w:t>Option 2 grabs the hostname of the system, which can be thought of as an internal designator/name for the machine.</w:t>
       </w:r>
     </w:p>
+    <w:p>
+      <w:r>
+        <w:rPr>
+          <w:noProof/>
+        </w:rPr>
+        <w:drawing>
+          <wp:inline distT="0" distB="0" distL="0" distR="0" wp14:anchorId="27DEFE32" wp14:editId="3F7E039E">
+            <wp:extent cx="2668270" cy="1207770"/>
+            <wp:effectExtent l="0" t="0" r="0" b="0"/>
+            <wp:docPr id="1080305232" name="Picture 5" descr="A black background with white text&#10;&#10;Description automatically generated"/>
+            <wp:cNvGraphicFramePr>
+              <a:graphicFrameLocks xmlns:a="http://schemas.openxmlformats.org/drawingml/2006/main" noChangeAspect="1"/>
+            </wp:cNvGraphicFramePr>
+            <a:graphic xmlns:a="http://schemas.openxmlformats.org/drawingml/2006/main">
+              <a:graphicData uri="http://schemas.openxmlformats.org/drawingml/2006/picture">
+                <pic:pic xmlns:pic="http://schemas.openxmlformats.org/drawingml/2006/picture">
+                  <pic:nvPicPr>
+                    <pic:cNvPr id="1080305232" name="Picture 5" descr="A black background with white text&#10;&#10;Description automatically generated"/>
+                    <pic:cNvPicPr>
+                      <a:picLocks noChangeAspect="1" noChangeArrowheads="1"/>
+                    </pic:cNvPicPr>
+                  </pic:nvPicPr>
+                  <pic:blipFill>
+                    <a:blip r:embed="rId14">
+                      <a:extLst>
+                        <a:ext uri="{28A0092B-C50C-407E-A947-70E740481C1C}">
+                          <a14:useLocalDpi xmlns:a14="http://schemas.microsoft.com/office/drawing/2010/main" val="0"/>
+                        </a:ext>
+                      </a:extLst>
+                    </a:blip>
+                    <a:srcRect/>
+                    <a:stretch>
+                      <a:fillRect/>
+                    </a:stretch>
+                  </pic:blipFill>
+                  <pic:spPr bwMode="auto">
+                    <a:xfrm>
+                      <a:off x="0" y="0"/>
+                      <a:ext cx="2668270" cy="1207770"/>
+                    </a:xfrm>
+                    <a:prstGeom prst="rect">
+                      <a:avLst/>
+                    </a:prstGeom>
+                    <a:noFill/>
+                    <a:ln>
+                      <a:noFill/>
+                    </a:ln>
+                  </pic:spPr>
+                </pic:pic>
+              </a:graphicData>
+            </a:graphic>
+          </wp:inline>
+        </w:drawing>
+      </w:r>
+    </w:p>
     <w:p/>
     <w:p>
       <w:r>
@@ -379,7 +661,69 @@
         <w:t>This gives the information regarding what version the operating system is running. As this document is being written on a Kali Linux machine, this does not show up as Ubuntu.</w:t>
       </w:r>
     </w:p>
-    <w:p/>
+    <w:p>
+      <w:pPr>
+        <w:ind w:firstLine="720"/>
+      </w:pPr>
+      <w:r>
+        <w:rPr>
+          <w:noProof/>
+        </w:rPr>
+        <w:drawing>
+          <wp:inline distT="0" distB="0" distL="0" distR="0" wp14:anchorId="4D67B1EB" wp14:editId="4853BF0B">
+            <wp:extent cx="4333240" cy="1187450"/>
+            <wp:effectExtent l="0" t="0" r="0" b="0"/>
+            <wp:docPr id="371148846" name="Picture 6" descr="A screenshot of a computer&#10;&#10;Description automatically generated"/>
+            <wp:cNvGraphicFramePr>
+              <a:graphicFrameLocks xmlns:a="http://schemas.openxmlformats.org/drawingml/2006/main" noChangeAspect="1"/>
+            </wp:cNvGraphicFramePr>
+            <a:graphic xmlns:a="http://schemas.openxmlformats.org/drawingml/2006/main">
+              <a:graphicData uri="http://schemas.openxmlformats.org/drawingml/2006/picture">
+                <pic:pic xmlns:pic="http://schemas.openxmlformats.org/drawingml/2006/picture">
+                  <pic:nvPicPr>
+                    <pic:cNvPr id="371148846" name="Picture 6" descr="A screenshot of a computer&#10;&#10;Description automatically generated"/>
+                    <pic:cNvPicPr>
+                      <a:picLocks noChangeAspect="1" noChangeArrowheads="1"/>
+                    </pic:cNvPicPr>
+                  </pic:nvPicPr>
+                  <pic:blipFill>
+                    <a:blip r:embed="rId15">
+                      <a:extLst>
+                        <a:ext uri="{28A0092B-C50C-407E-A947-70E740481C1C}">
+                          <a14:useLocalDpi xmlns:a14="http://schemas.microsoft.com/office/drawing/2010/main" val="0"/>
+                        </a:ext>
+                      </a:extLst>
+                    </a:blip>
+                    <a:srcRect/>
+                    <a:stretch>
+                      <a:fillRect/>
+                    </a:stretch>
+                  </pic:blipFill>
+                  <pic:spPr bwMode="auto">
+                    <a:xfrm>
+                      <a:off x="0" y="0"/>
+                      <a:ext cx="4333240" cy="1187450"/>
+                    </a:xfrm>
+                    <a:prstGeom prst="rect">
+                      <a:avLst/>
+                    </a:prstGeom>
+                    <a:noFill/>
+                    <a:ln>
+                      <a:noFill/>
+                    </a:ln>
+                  </pic:spPr>
+                </pic:pic>
+              </a:graphicData>
+            </a:graphic>
+          </wp:inline>
+        </w:drawing>
+      </w:r>
+    </w:p>
+    <w:p>
+      <w:pPr>
+        <w:ind w:firstLine="720"/>
+      </w:pPr>
+    </w:p>
     <w:p>
       <w:r>
         <w:t>Option 4 – Kernel Version:</w:t>
@@ -391,6 +735,61 @@
       </w:r>
       <w:r>
         <w:t xml:space="preserve"> of the system.</w:t>
+      </w:r>
+    </w:p>
+    <w:p>
+      <w:r>
+        <w:rPr>
+          <w:noProof/>
+        </w:rPr>
+        <w:drawing>
+          <wp:inline distT="0" distB="0" distL="0" distR="0" wp14:anchorId="6783887B" wp14:editId="264E756A">
+            <wp:extent cx="5943600" cy="878840"/>
+            <wp:effectExtent l="0" t="0" r="0" b="0"/>
+            <wp:docPr id="1906855243" name="Picture 7" descr="A close-up of a logo&#10;&#10;Description automatically generated"/>
+            <wp:cNvGraphicFramePr>
+              <a:graphicFrameLocks xmlns:a="http://schemas.openxmlformats.org/drawingml/2006/main" noChangeAspect="1"/>
+            </wp:cNvGraphicFramePr>
+            <a:graphic xmlns:a="http://schemas.openxmlformats.org/drawingml/2006/main">
+              <a:graphicData uri="http://schemas.openxmlformats.org/drawingml/2006/picture">
+                <pic:pic xmlns:pic="http://schemas.openxmlformats.org/drawingml/2006/picture">
+                  <pic:nvPicPr>
+                    <pic:cNvPr id="1906855243" name="Picture 7" descr="A close-up of a logo&#10;&#10;Description automatically generated"/>
+                    <pic:cNvPicPr>
+                      <a:picLocks noChangeAspect="1" noChangeArrowheads="1"/>
+                    </pic:cNvPicPr>
+                  </pic:nvPicPr>
+                  <pic:blipFill>
+                    <a:blip r:embed="rId16">
+                      <a:extLst>
+                        <a:ext uri="{28A0092B-C50C-407E-A947-70E740481C1C}">
+                          <a14:useLocalDpi xmlns:a14="http://schemas.microsoft.com/office/drawing/2010/main" val="0"/>
+                        </a:ext>
+                      </a:extLst>
+                    </a:blip>
+                    <a:srcRect/>
+                    <a:stretch>
+                      <a:fillRect/>
+                    </a:stretch>
+                  </pic:blipFill>
+                  <pic:spPr bwMode="auto">
+                    <a:xfrm>
+                      <a:off x="0" y="0"/>
+                      <a:ext cx="5943600" cy="878840"/>
+                    </a:xfrm>
+                    <a:prstGeom prst="rect">
+                      <a:avLst/>
+                    </a:prstGeom>
+                    <a:noFill/>
+                    <a:ln>
+                      <a:noFill/>
+                    </a:ln>
+                  </pic:spPr>
+                </pic:pic>
+              </a:graphicData>
+            </a:graphic>
+          </wp:inline>
+        </w:drawing>
       </w:r>
     </w:p>
     <w:p>
@@ -403,6 +802,61 @@
         <w:t>This option displays the amount of memory (RAM) that is on the machine. This is not the amount that is available, this is the total.</w:t>
       </w:r>
     </w:p>
+    <w:p>
+      <w:r>
+        <w:rPr>
+          <w:noProof/>
+        </w:rPr>
+        <w:drawing>
+          <wp:inline distT="0" distB="0" distL="0" distR="0" wp14:anchorId="7D314013" wp14:editId="1B548C36">
+            <wp:extent cx="4271645" cy="1064260"/>
+            <wp:effectExtent l="0" t="0" r="0" b="0"/>
+            <wp:docPr id="847706428" name="Picture 8" descr="A screen shot of a computer&#10;&#10;Description automatically generated"/>
+            <wp:cNvGraphicFramePr>
+              <a:graphicFrameLocks xmlns:a="http://schemas.openxmlformats.org/drawingml/2006/main" noChangeAspect="1"/>
+            </wp:cNvGraphicFramePr>
+            <a:graphic xmlns:a="http://schemas.openxmlformats.org/drawingml/2006/main">
+              <a:graphicData uri="http://schemas.openxmlformats.org/drawingml/2006/picture">
+                <pic:pic xmlns:pic="http://schemas.openxmlformats.org/drawingml/2006/picture">
+                  <pic:nvPicPr>
+                    <pic:cNvPr id="847706428" name="Picture 8" descr="A screen shot of a computer&#10;&#10;Description automatically generated"/>
+                    <pic:cNvPicPr>
+                      <a:picLocks noChangeAspect="1" noChangeArrowheads="1"/>
+                    </pic:cNvPicPr>
+                  </pic:nvPicPr>
+                  <pic:blipFill>
+                    <a:blip r:embed="rId17">
+                      <a:extLst>
+                        <a:ext uri="{28A0092B-C50C-407E-A947-70E740481C1C}">
+                          <a14:useLocalDpi xmlns:a14="http://schemas.microsoft.com/office/drawing/2010/main" val="0"/>
+                        </a:ext>
+                      </a:extLst>
+                    </a:blip>
+                    <a:srcRect/>
+                    <a:stretch>
+                      <a:fillRect/>
+                    </a:stretch>
+                  </pic:blipFill>
+                  <pic:spPr bwMode="auto">
+                    <a:xfrm>
+                      <a:off x="0" y="0"/>
+                      <a:ext cx="4271645" cy="1064260"/>
+                    </a:xfrm>
+                    <a:prstGeom prst="rect">
+                      <a:avLst/>
+                    </a:prstGeom>
+                    <a:noFill/>
+                    <a:ln>
+                      <a:noFill/>
+                    </a:ln>
+                  </pic:spPr>
+                </pic:pic>
+              </a:graphicData>
+            </a:graphic>
+          </wp:inline>
+        </w:drawing>
+      </w:r>
+    </w:p>
     <w:p/>
     <w:p>
       <w:r>
@@ -445,6 +899,74 @@
       <w:r>
         <w:t xml:space="preserve">. </w:t>
       </w:r>
+      <w:r>
+        <w:br/>
+      </w:r>
+      <w:r>
+        <w:rPr>
+          <w:b/>
+          <w:bCs/>
+        </w:rPr>
+        <w:t>Note:</w:t>
+      </w:r>
+      <w:r>
+        <w:t xml:space="preserve"> If you request more lines of history than you have, the script will output every line of history.</w:t>
+      </w:r>
+    </w:p>
+    <w:p>
+      <w:r>
+        <w:rPr>
+          <w:noProof/>
+        </w:rPr>
+        <w:drawing>
+          <wp:inline distT="0" distB="0" distL="0" distR="0" wp14:anchorId="2BE28CA5" wp14:editId="7DE3DA05">
+            <wp:extent cx="5943600" cy="2745105"/>
+            <wp:effectExtent l="0" t="0" r="0" b="0"/>
+            <wp:docPr id="1410965886" name="Picture 9" descr="A screenshot of a computer&#10;&#10;Description automatically generated"/>
+            <wp:cNvGraphicFramePr>
+              <a:graphicFrameLocks xmlns:a="http://schemas.openxmlformats.org/drawingml/2006/main" noChangeAspect="1"/>
+            </wp:cNvGraphicFramePr>
+            <a:graphic xmlns:a="http://schemas.openxmlformats.org/drawingml/2006/main">
+              <a:graphicData uri="http://schemas.openxmlformats.org/drawingml/2006/picture">
+                <pic:pic xmlns:pic="http://schemas.openxmlformats.org/drawingml/2006/picture">
+                  <pic:nvPicPr>
+                    <pic:cNvPr id="1410965886" name="Picture 9" descr="A screenshot of a computer&#10;&#10;Description automatically generated"/>
+                    <pic:cNvPicPr>
+                      <a:picLocks noChangeAspect="1" noChangeArrowheads="1"/>
+                    </pic:cNvPicPr>
+                  </pic:nvPicPr>
+                  <pic:blipFill>
+                    <a:blip r:embed="rId18">
+                      <a:extLst>
+                        <a:ext uri="{28A0092B-C50C-407E-A947-70E740481C1C}">
+                          <a14:useLocalDpi xmlns:a14="http://schemas.microsoft.com/office/drawing/2010/main" val="0"/>
+                        </a:ext>
+                      </a:extLst>
+                    </a:blip>
+                    <a:srcRect/>
+                    <a:stretch>
+                      <a:fillRect/>
+                    </a:stretch>
+                  </pic:blipFill>
+                  <pic:spPr bwMode="auto">
+                    <a:xfrm>
+                      <a:off x="0" y="0"/>
+                      <a:ext cx="5943600" cy="2745105"/>
+                    </a:xfrm>
+                    <a:prstGeom prst="rect">
+                      <a:avLst/>
+                    </a:prstGeom>
+                    <a:noFill/>
+                    <a:ln>
+                      <a:noFill/>
+                    </a:ln>
+                  </pic:spPr>
+                </pic:pic>
+              </a:graphicData>
+            </a:graphic>
+          </wp:inline>
+        </w:drawing>
+      </w:r>
     </w:p>
     <w:p/>
     <w:p>
@@ -487,6 +1009,61 @@
         <w:t xml:space="preserve">. The gives the user a simple way to check if the operations of Option 6 were successful outside of running the entire option again. This process will not work unless Option 6 has been ran prior, as there would be no copied script to check. </w:t>
       </w:r>
     </w:p>
+    <w:p>
+      <w:r>
+        <w:rPr>
+          <w:noProof/>
+        </w:rPr>
+        <w:drawing>
+          <wp:inline distT="0" distB="0" distL="0" distR="0" wp14:anchorId="38CB7CA6" wp14:editId="112DBFDE">
+            <wp:extent cx="5315585" cy="1091565"/>
+            <wp:effectExtent l="0" t="0" r="0" b="0"/>
+            <wp:docPr id="563571462" name="Picture 10" descr="A screen shot of a computer&#10;&#10;Description automatically generated"/>
+            <wp:cNvGraphicFramePr>
+              <a:graphicFrameLocks xmlns:a="http://schemas.openxmlformats.org/drawingml/2006/main" noChangeAspect="1"/>
+            </wp:cNvGraphicFramePr>
+            <a:graphic xmlns:a="http://schemas.openxmlformats.org/drawingml/2006/main">
+              <a:graphicData uri="http://schemas.openxmlformats.org/drawingml/2006/picture">
+                <pic:pic xmlns:pic="http://schemas.openxmlformats.org/drawingml/2006/picture">
+                  <pic:nvPicPr>
+                    <pic:cNvPr id="563571462" name="Picture 10" descr="A screen shot of a computer&#10;&#10;Description automatically generated"/>
+                    <pic:cNvPicPr>
+                      <a:picLocks noChangeAspect="1" noChangeArrowheads="1"/>
+                    </pic:cNvPicPr>
+                  </pic:nvPicPr>
+                  <pic:blipFill>
+                    <a:blip r:embed="rId19">
+                      <a:extLst>
+                        <a:ext uri="{28A0092B-C50C-407E-A947-70E740481C1C}">
+                          <a14:useLocalDpi xmlns:a14="http://schemas.microsoft.com/office/drawing/2010/main" val="0"/>
+                        </a:ext>
+                      </a:extLst>
+                    </a:blip>
+                    <a:srcRect/>
+                    <a:stretch>
+                      <a:fillRect/>
+                    </a:stretch>
+                  </pic:blipFill>
+                  <pic:spPr bwMode="auto">
+                    <a:xfrm>
+                      <a:off x="0" y="0"/>
+                      <a:ext cx="5315585" cy="1091565"/>
+                    </a:xfrm>
+                    <a:prstGeom prst="rect">
+                      <a:avLst/>
+                    </a:prstGeom>
+                    <a:noFill/>
+                    <a:ln>
+                      <a:noFill/>
+                    </a:ln>
+                  </pic:spPr>
+                </pic:pic>
+              </a:graphicData>
+            </a:graphic>
+          </wp:inline>
+        </w:drawing>
+      </w:r>
+    </w:p>
     <w:p/>
     <w:p>
       <w:r>
@@ -522,7 +1099,62 @@
         <w:t xml:space="preserve">script to find and output the number of CPU cores on the system. Note that this displays the number of cores, not the total number of threads. </w:t>
       </w:r>
     </w:p>
-    <w:p/>
+    <w:p>
+      <w:r>
+        <w:rPr>
+          <w:noProof/>
+        </w:rPr>
+        <w:lastRenderedPageBreak/>
+        <w:drawing>
+          <wp:inline distT="0" distB="0" distL="0" distR="0" wp14:anchorId="326957FB" wp14:editId="5ADB0082">
+            <wp:extent cx="2408555" cy="1009650"/>
+            <wp:effectExtent l="0" t="0" r="0" b="0"/>
+            <wp:docPr id="869462203" name="Picture 11" descr="A black background with white text&#10;&#10;Description automatically generated"/>
+            <wp:cNvGraphicFramePr>
+              <a:graphicFrameLocks xmlns:a="http://schemas.openxmlformats.org/drawingml/2006/main" noChangeAspect="1"/>
+            </wp:cNvGraphicFramePr>
+            <a:graphic xmlns:a="http://schemas.openxmlformats.org/drawingml/2006/main">
+              <a:graphicData uri="http://schemas.openxmlformats.org/drawingml/2006/picture">
+                <pic:pic xmlns:pic="http://schemas.openxmlformats.org/drawingml/2006/picture">
+                  <pic:nvPicPr>
+                    <pic:cNvPr id="869462203" name="Picture 11" descr="A black background with white text&#10;&#10;Description automatically generated"/>
+                    <pic:cNvPicPr>
+                      <a:picLocks noChangeAspect="1" noChangeArrowheads="1"/>
+                    </pic:cNvPicPr>
+                  </pic:nvPicPr>
+                  <pic:blipFill>
+                    <a:blip r:embed="rId20">
+                      <a:extLst>
+                        <a:ext uri="{28A0092B-C50C-407E-A947-70E740481C1C}">
+                          <a14:useLocalDpi xmlns:a14="http://schemas.microsoft.com/office/drawing/2010/main" val="0"/>
+                        </a:ext>
+                      </a:extLst>
+                    </a:blip>
+                    <a:srcRect/>
+                    <a:stretch>
+                      <a:fillRect/>
+                    </a:stretch>
+                  </pic:blipFill>
+                  <pic:spPr bwMode="auto">
+                    <a:xfrm>
+                      <a:off x="0" y="0"/>
+                      <a:ext cx="2408555" cy="1009650"/>
+                    </a:xfrm>
+                    <a:prstGeom prst="rect">
+                      <a:avLst/>
+                    </a:prstGeom>
+                    <a:noFill/>
+                    <a:ln>
+                      <a:noFill/>
+                    </a:ln>
+                  </pic:spPr>
+                </pic:pic>
+              </a:graphicData>
+            </a:graphic>
+          </wp:inline>
+        </w:drawing>
+      </w:r>
+    </w:p>
     <w:p/>
     <w:p>
       <w:pPr>
@@ -532,7 +1164,6 @@
         </w:rPr>
       </w:pPr>
       <w:r>
-        <w:lastRenderedPageBreak/>
         <w:t xml:space="preserve">Option </w:t>
       </w:r>
       <w:r>
@@ -568,6 +1199,61 @@
         <w:t xml:space="preserve"> </w:t>
       </w:r>
     </w:p>
+    <w:p>
+      <w:r>
+        <w:rPr>
+          <w:noProof/>
+        </w:rPr>
+        <w:drawing>
+          <wp:inline distT="0" distB="0" distL="0" distR="0" wp14:anchorId="2E599608" wp14:editId="472FDEBB">
+            <wp:extent cx="3821430" cy="1091565"/>
+            <wp:effectExtent l="0" t="0" r="0" b="0"/>
+            <wp:docPr id="2059186597" name="Picture 12" descr="A screen shot of a television screen&#10;&#10;Description automatically generated"/>
+            <wp:cNvGraphicFramePr>
+              <a:graphicFrameLocks xmlns:a="http://schemas.openxmlformats.org/drawingml/2006/main" noChangeAspect="1"/>
+            </wp:cNvGraphicFramePr>
+            <a:graphic xmlns:a="http://schemas.openxmlformats.org/drawingml/2006/main">
+              <a:graphicData uri="http://schemas.openxmlformats.org/drawingml/2006/picture">
+                <pic:pic xmlns:pic="http://schemas.openxmlformats.org/drawingml/2006/picture">
+                  <pic:nvPicPr>
+                    <pic:cNvPr id="2059186597" name="Picture 12" descr="A screen shot of a television screen&#10;&#10;Description automatically generated"/>
+                    <pic:cNvPicPr>
+                      <a:picLocks noChangeAspect="1" noChangeArrowheads="1"/>
+                    </pic:cNvPicPr>
+                  </pic:nvPicPr>
+                  <pic:blipFill>
+                    <a:blip r:embed="rId21">
+                      <a:extLst>
+                        <a:ext uri="{28A0092B-C50C-407E-A947-70E740481C1C}">
+                          <a14:useLocalDpi xmlns:a14="http://schemas.microsoft.com/office/drawing/2010/main" val="0"/>
+                        </a:ext>
+                      </a:extLst>
+                    </a:blip>
+                    <a:srcRect/>
+                    <a:stretch>
+                      <a:fillRect/>
+                    </a:stretch>
+                  </pic:blipFill>
+                  <pic:spPr bwMode="auto">
+                    <a:xfrm>
+                      <a:off x="0" y="0"/>
+                      <a:ext cx="3821430" cy="1091565"/>
+                    </a:xfrm>
+                    <a:prstGeom prst="rect">
+                      <a:avLst/>
+                    </a:prstGeom>
+                    <a:noFill/>
+                    <a:ln>
+                      <a:noFill/>
+                    </a:ln>
+                  </pic:spPr>
+                </pic:pic>
+              </a:graphicData>
+            </a:graphic>
+          </wp:inline>
+        </w:drawing>
+      </w:r>
+    </w:p>
     <w:p/>
     <w:p>
       <w:r>
@@ -594,9 +1280,65 @@
         <w:t xml:space="preserve">organizes them into an array, and outputs that information as well as the average of them all. </w:t>
       </w:r>
     </w:p>
+    <w:p>
+      <w:r>
+        <w:rPr>
+          <w:noProof/>
+        </w:rPr>
+        <w:drawing>
+          <wp:inline distT="0" distB="0" distL="0" distR="0" wp14:anchorId="720115F6" wp14:editId="2D5A4051">
+            <wp:extent cx="3568700" cy="3411855"/>
+            <wp:effectExtent l="0" t="0" r="0" b="0"/>
+            <wp:docPr id="1289553215" name="Picture 13"/>
+            <wp:cNvGraphicFramePr>
+              <a:graphicFrameLocks xmlns:a="http://schemas.openxmlformats.org/drawingml/2006/main" noChangeAspect="1"/>
+            </wp:cNvGraphicFramePr>
+            <a:graphic xmlns:a="http://schemas.openxmlformats.org/drawingml/2006/main">
+              <a:graphicData uri="http://schemas.openxmlformats.org/drawingml/2006/picture">
+                <pic:pic xmlns:pic="http://schemas.openxmlformats.org/drawingml/2006/picture">
+                  <pic:nvPicPr>
+                    <pic:cNvPr id="0" name="Picture 25"/>
+                    <pic:cNvPicPr>
+                      <a:picLocks noChangeAspect="1" noChangeArrowheads="1"/>
+                    </pic:cNvPicPr>
+                  </pic:nvPicPr>
+                  <pic:blipFill>
+                    <a:blip r:embed="rId12">
+                      <a:extLst>
+                        <a:ext uri="{28A0092B-C50C-407E-A947-70E740481C1C}">
+                          <a14:useLocalDpi xmlns:a14="http://schemas.microsoft.com/office/drawing/2010/main" val="0"/>
+                        </a:ext>
+                      </a:extLst>
+                    </a:blip>
+                    <a:srcRect/>
+                    <a:stretch>
+                      <a:fillRect/>
+                    </a:stretch>
+                  </pic:blipFill>
+                  <pic:spPr bwMode="auto">
+                    <a:xfrm>
+                      <a:off x="0" y="0"/>
+                      <a:ext cx="3568700" cy="3411855"/>
+                    </a:xfrm>
+                    <a:prstGeom prst="rect">
+                      <a:avLst/>
+                    </a:prstGeom>
+                    <a:noFill/>
+                    <a:ln>
+                      <a:noFill/>
+                    </a:ln>
+                  </pic:spPr>
+                </pic:pic>
+              </a:graphicData>
+            </a:graphic>
+          </wp:inline>
+        </w:drawing>
+      </w:r>
+    </w:p>
     <w:p/>
     <w:p>
       <w:r>
+        <w:lastRenderedPageBreak/>
         <w:t>Option 11 – Check for Packages</w:t>
       </w:r>
       <w:r>
@@ -630,6 +1372,61 @@
         <w:t>-sensors packages, which are needed for a few options. If they are not, the program automatically installs them.</w:t>
       </w:r>
     </w:p>
+    <w:p>
+      <w:r>
+        <w:rPr>
+          <w:noProof/>
+        </w:rPr>
+        <w:drawing>
+          <wp:inline distT="0" distB="0" distL="0" distR="0" wp14:anchorId="2F3E0CF3" wp14:editId="2B82FE35">
+            <wp:extent cx="5943600" cy="2186305"/>
+            <wp:effectExtent l="0" t="0" r="0" b="0"/>
+            <wp:docPr id="1479072338" name="Picture 14" descr="A screen shot of a computer&#10;&#10;Description automatically generated"/>
+            <wp:cNvGraphicFramePr>
+              <a:graphicFrameLocks xmlns:a="http://schemas.openxmlformats.org/drawingml/2006/main" noChangeAspect="1"/>
+            </wp:cNvGraphicFramePr>
+            <a:graphic xmlns:a="http://schemas.openxmlformats.org/drawingml/2006/main">
+              <a:graphicData uri="http://schemas.openxmlformats.org/drawingml/2006/picture">
+                <pic:pic xmlns:pic="http://schemas.openxmlformats.org/drawingml/2006/picture">
+                  <pic:nvPicPr>
+                    <pic:cNvPr id="1479072338" name="Picture 14" descr="A screen shot of a computer&#10;&#10;Description automatically generated"/>
+                    <pic:cNvPicPr>
+                      <a:picLocks noChangeAspect="1" noChangeArrowheads="1"/>
+                    </pic:cNvPicPr>
+                  </pic:nvPicPr>
+                  <pic:blipFill>
+                    <a:blip r:embed="rId22">
+                      <a:extLst>
+                        <a:ext uri="{28A0092B-C50C-407E-A947-70E740481C1C}">
+                          <a14:useLocalDpi xmlns:a14="http://schemas.microsoft.com/office/drawing/2010/main" val="0"/>
+                        </a:ext>
+                      </a:extLst>
+                    </a:blip>
+                    <a:srcRect/>
+                    <a:stretch>
+                      <a:fillRect/>
+                    </a:stretch>
+                  </pic:blipFill>
+                  <pic:spPr bwMode="auto">
+                    <a:xfrm>
+                      <a:off x="0" y="0"/>
+                      <a:ext cx="5943600" cy="2186305"/>
+                    </a:xfrm>
+                    <a:prstGeom prst="rect">
+                      <a:avLst/>
+                    </a:prstGeom>
+                    <a:noFill/>
+                    <a:ln>
+                      <a:noFill/>
+                    </a:ln>
+                  </pic:spPr>
+                </pic:pic>
+              </a:graphicData>
+            </a:graphic>
+          </wp:inline>
+        </w:drawing>
+      </w:r>
+    </w:p>
     <w:p/>
     <w:p>
       <w:r>
@@ -646,7 +1443,61 @@
         <w:t xml:space="preserve">Very simply, this option exits the program. </w:t>
       </w:r>
     </w:p>
-    <w:p/>
+    <w:p>
+      <w:r>
+        <w:rPr>
+          <w:noProof/>
+        </w:rPr>
+        <w:drawing>
+          <wp:inline distT="0" distB="0" distL="0" distR="0" wp14:anchorId="7979D097" wp14:editId="504E8F96">
+            <wp:extent cx="2750185" cy="1023620"/>
+            <wp:effectExtent l="0" t="0" r="0" b="0"/>
+            <wp:docPr id="434222772" name="Picture 15" descr="A black background with white text&#10;&#10;Description automatically generated"/>
+            <wp:cNvGraphicFramePr>
+              <a:graphicFrameLocks xmlns:a="http://schemas.openxmlformats.org/drawingml/2006/main" noChangeAspect="1"/>
+            </wp:cNvGraphicFramePr>
+            <a:graphic xmlns:a="http://schemas.openxmlformats.org/drawingml/2006/main">
+              <a:graphicData uri="http://schemas.openxmlformats.org/drawingml/2006/picture">
+                <pic:pic xmlns:pic="http://schemas.openxmlformats.org/drawingml/2006/picture">
+                  <pic:nvPicPr>
+                    <pic:cNvPr id="434222772" name="Picture 15" descr="A black background with white text&#10;&#10;Description automatically generated"/>
+                    <pic:cNvPicPr>
+                      <a:picLocks noChangeAspect="1" noChangeArrowheads="1"/>
+                    </pic:cNvPicPr>
+                  </pic:nvPicPr>
+                  <pic:blipFill>
+                    <a:blip r:embed="rId23">
+                      <a:extLst>
+                        <a:ext uri="{28A0092B-C50C-407E-A947-70E740481C1C}">
+                          <a14:useLocalDpi xmlns:a14="http://schemas.microsoft.com/office/drawing/2010/main" val="0"/>
+                        </a:ext>
+                      </a:extLst>
+                    </a:blip>
+                    <a:srcRect/>
+                    <a:stretch>
+                      <a:fillRect/>
+                    </a:stretch>
+                  </pic:blipFill>
+                  <pic:spPr bwMode="auto">
+                    <a:xfrm>
+                      <a:off x="0" y="0"/>
+                      <a:ext cx="2750185" cy="1023620"/>
+                    </a:xfrm>
+                    <a:prstGeom prst="rect">
+                      <a:avLst/>
+                    </a:prstGeom>
+                    <a:noFill/>
+                    <a:ln>
+                      <a:noFill/>
+                    </a:ln>
+                  </pic:spPr>
+                </pic:pic>
+              </a:graphicData>
+            </a:graphic>
+          </wp:inline>
+        </w:drawing>
+      </w:r>
+    </w:p>
     <w:p/>
     <w:p>
       <w:r>
@@ -691,21 +1542,70 @@
       <w:r>
         <w:t xml:space="preserve"> them and set them as executables, this is handled automatically by the program. </w:t>
       </w:r>
-    </w:p>
-    <w:p/>
-    <w:p>
-      <w:r>
-        <w:t xml:space="preserve"> The first is </w:t>
-      </w:r>
       <w:r>
         <w:rPr>
           <w:i/>
           <w:iCs/>
         </w:rPr>
+        <w:t>In the following images, please ignore any red error indicators. Many of these scripts were developed first on Linux, then ported to Windows for further work. My IDE on Windows does not like how the characters from Linux are formatted and reads them as errors, but they work perfectly.</w:t>
+      </w:r>
+      <w:r>
+        <w:br/>
+      </w:r>
+    </w:p>
+    <w:p>
+      <w:r>
+        <w:t xml:space="preserve"> The first is </w:t>
+      </w:r>
+      <w:r>
+        <w:rPr>
+          <w:i/>
+          <w:iCs/>
+        </w:rPr>
         <w:t>avgTemp.sh</w:t>
       </w:r>
       <w:r>
         <w:t>, which reads the /sys/class/thermal/thermal_zone0/temp file to get the CPU’s temperature. It then converts this temperature from millidegrees to regular degrees Celsius. This script is incompatible with VMs.</w:t>
+      </w:r>
+    </w:p>
+    <w:p>
+      <w:r>
+        <w:lastRenderedPageBreak/>
+        <w:drawing>
+          <wp:inline distT="0" distB="0" distL="0" distR="0" wp14:anchorId="02F33030" wp14:editId="16D4C0BA">
+            <wp:extent cx="5943600" cy="6252210"/>
+            <wp:effectExtent l="0" t="0" r="0" b="0"/>
+            <wp:docPr id="85684180" name="Picture 1" descr="A computer screen shot of text&#10;&#10;Description automatically generated"/>
+            <wp:cNvGraphicFramePr>
+              <a:graphicFrameLocks xmlns:a="http://schemas.openxmlformats.org/drawingml/2006/main" noChangeAspect="1"/>
+            </wp:cNvGraphicFramePr>
+            <a:graphic xmlns:a="http://schemas.openxmlformats.org/drawingml/2006/main">
+              <a:graphicData uri="http://schemas.openxmlformats.org/drawingml/2006/picture">
+                <pic:pic xmlns:pic="http://schemas.openxmlformats.org/drawingml/2006/picture">
+                  <pic:nvPicPr>
+                    <pic:cNvPr id="85684180" name="Picture 1" descr="A computer screen shot of text&#10;&#10;Description automatically generated"/>
+                    <pic:cNvPicPr/>
+                  </pic:nvPicPr>
+                  <pic:blipFill>
+                    <a:blip r:embed="rId24"/>
+                    <a:stretch>
+                      <a:fillRect/>
+                    </a:stretch>
+                  </pic:blipFill>
+                  <pic:spPr>
+                    <a:xfrm>
+                      <a:off x="0" y="0"/>
+                      <a:ext cx="5943600" cy="6252210"/>
+                    </a:xfrm>
+                    <a:prstGeom prst="rect">
+                      <a:avLst/>
+                    </a:prstGeom>
+                  </pic:spPr>
+                </pic:pic>
+              </a:graphicData>
+            </a:graphic>
+          </wp:inline>
+        </w:drawing>
       </w:r>
       <w:r>
         <w:br/>
@@ -740,6 +1640,46 @@
       <w:r>
         <w:t xml:space="preserve"> of cores on the system.</w:t>
       </w:r>
+    </w:p>
+    <w:p>
+      <w:r>
+        <w:lastRenderedPageBreak/>
+        <w:drawing>
+          <wp:inline distT="0" distB="0" distL="0" distR="0" wp14:anchorId="5B80BB0F" wp14:editId="7495133A">
+            <wp:extent cx="5506218" cy="2076740"/>
+            <wp:effectExtent l="0" t="0" r="0" b="0"/>
+            <wp:docPr id="63862366" name="Picture 1" descr="A computer screen shot of a code&#10;&#10;Description automatically generated"/>
+            <wp:cNvGraphicFramePr>
+              <a:graphicFrameLocks xmlns:a="http://schemas.openxmlformats.org/drawingml/2006/main" noChangeAspect="1"/>
+            </wp:cNvGraphicFramePr>
+            <a:graphic xmlns:a="http://schemas.openxmlformats.org/drawingml/2006/main">
+              <a:graphicData uri="http://schemas.openxmlformats.org/drawingml/2006/picture">
+                <pic:pic xmlns:pic="http://schemas.openxmlformats.org/drawingml/2006/picture">
+                  <pic:nvPicPr>
+                    <pic:cNvPr id="63862366" name="Picture 1" descr="A computer screen shot of a code&#10;&#10;Description automatically generated"/>
+                    <pic:cNvPicPr/>
+                  </pic:nvPicPr>
+                  <pic:blipFill>
+                    <a:blip r:embed="rId25"/>
+                    <a:stretch>
+                      <a:fillRect/>
+                    </a:stretch>
+                  </pic:blipFill>
+                  <pic:spPr>
+                    <a:xfrm>
+                      <a:off x="0" y="0"/>
+                      <a:ext cx="5506218" cy="2076740"/>
+                    </a:xfrm>
+                    <a:prstGeom prst="rect">
+                      <a:avLst/>
+                    </a:prstGeom>
+                  </pic:spPr>
+                </pic:pic>
+              </a:graphicData>
+            </a:graphic>
+          </wp:inline>
+        </w:drawing>
+      </w:r>
       <w:r>
         <w:br/>
       </w:r>
@@ -755,33 +1695,58 @@
         <w:t>procUtil.sh</w:t>
       </w:r>
       <w:r>
-        <w:t xml:space="preserve">. </w:t>
+        <w:t>. Its purpose is to calculate the current CPU utilization of the system</w:t>
+      </w:r>
+      <w:r>
+        <w:t xml:space="preserve">, which it captures at .5 second intervals. It outputs the result of each interval, as well as the overall average. This script needs the package </w:t>
       </w:r>
       <w:proofErr w:type="spellStart"/>
-      <w:proofErr w:type="gramStart"/>
-      <w:r>
-        <w:t>It’s</w:t>
+      <w:r>
+        <w:t>bc</w:t>
       </w:r>
       <w:proofErr w:type="spellEnd"/>
-      <w:proofErr w:type="gramEnd"/>
-      <w:r>
-        <w:t xml:space="preserve"> purpose is to calculate the current CPU utilization of the system, but as it needs the “</w:t>
-      </w:r>
-      <w:proofErr w:type="spellStart"/>
-      <w:r>
-        <w:t>bc</w:t>
-      </w:r>
-      <w:proofErr w:type="spellEnd"/>
-      <w:r>
-        <w:t xml:space="preserve">” package, it also checks for the package and installs it, if necessary. Of course, it has functionality built in to confirm there is enough storage space and </w:t>
-      </w:r>
-      <w:proofErr w:type="spellStart"/>
-      <w:r>
-        <w:t>and</w:t>
-      </w:r>
-      <w:proofErr w:type="spellEnd"/>
-      <w:r>
-        <w:t xml:space="preserve"> an Internet connection before attempting the installation.</w:t>
+      <w:r>
+        <w:t xml:space="preserve"> installed. </w:t>
+      </w:r>
+    </w:p>
+    <w:p>
+      <w:r>
+        <w:lastRenderedPageBreak/>
+        <w:drawing>
+          <wp:inline distT="0" distB="0" distL="0" distR="0" wp14:anchorId="4F004C14" wp14:editId="7C56DB85">
+            <wp:extent cx="5943600" cy="5508625"/>
+            <wp:effectExtent l="0" t="0" r="0" b="0"/>
+            <wp:docPr id="727552367" name="Picture 1" descr="A screen shot of a computer program&#10;&#10;Description automatically generated"/>
+            <wp:cNvGraphicFramePr>
+              <a:graphicFrameLocks xmlns:a="http://schemas.openxmlformats.org/drawingml/2006/main" noChangeAspect="1"/>
+            </wp:cNvGraphicFramePr>
+            <a:graphic xmlns:a="http://schemas.openxmlformats.org/drawingml/2006/main">
+              <a:graphicData uri="http://schemas.openxmlformats.org/drawingml/2006/picture">
+                <pic:pic xmlns:pic="http://schemas.openxmlformats.org/drawingml/2006/picture">
+                  <pic:nvPicPr>
+                    <pic:cNvPr id="727552367" name="Picture 1" descr="A screen shot of a computer program&#10;&#10;Description automatically generated"/>
+                    <pic:cNvPicPr/>
+                  </pic:nvPicPr>
+                  <pic:blipFill>
+                    <a:blip r:embed="rId26"/>
+                    <a:stretch>
+                      <a:fillRect/>
+                    </a:stretch>
+                  </pic:blipFill>
+                  <pic:spPr>
+                    <a:xfrm>
+                      <a:off x="0" y="0"/>
+                      <a:ext cx="5943600" cy="5508625"/>
+                    </a:xfrm>
+                    <a:prstGeom prst="rect">
+                      <a:avLst/>
+                    </a:prstGeom>
+                  </pic:spPr>
+                </pic:pic>
+              </a:graphicData>
+            </a:graphic>
+          </wp:inline>
+        </w:drawing>
       </w:r>
     </w:p>
     <w:p/>
@@ -846,6 +1811,46 @@
         <w:t xml:space="preserve"> copy displays the user’s terminal history. The number of lines set to be displayed in the script is dependent on the C program.</w:t>
       </w:r>
     </w:p>
+    <w:p>
+      <w:r>
+        <w:lastRenderedPageBreak/>
+        <w:drawing>
+          <wp:inline distT="0" distB="0" distL="0" distR="0" wp14:anchorId="3B2E8DD4" wp14:editId="0403C2E1">
+            <wp:extent cx="4591691" cy="1962424"/>
+            <wp:effectExtent l="0" t="0" r="0" b="0"/>
+            <wp:docPr id="1719251934" name="Picture 1" descr="A screenshot of a computer program&#10;&#10;Description automatically generated"/>
+            <wp:cNvGraphicFramePr>
+              <a:graphicFrameLocks xmlns:a="http://schemas.openxmlformats.org/drawingml/2006/main" noChangeAspect="1"/>
+            </wp:cNvGraphicFramePr>
+            <a:graphic xmlns:a="http://schemas.openxmlformats.org/drawingml/2006/main">
+              <a:graphicData uri="http://schemas.openxmlformats.org/drawingml/2006/picture">
+                <pic:pic xmlns:pic="http://schemas.openxmlformats.org/drawingml/2006/picture">
+                  <pic:nvPicPr>
+                    <pic:cNvPr id="1719251934" name="Picture 1" descr="A screenshot of a computer program&#10;&#10;Description automatically generated"/>
+                    <pic:cNvPicPr/>
+                  </pic:nvPicPr>
+                  <pic:blipFill>
+                    <a:blip r:embed="rId27"/>
+                    <a:stretch>
+                      <a:fillRect/>
+                    </a:stretch>
+                  </pic:blipFill>
+                  <pic:spPr>
+                    <a:xfrm>
+                      <a:off x="0" y="0"/>
+                      <a:ext cx="4591691" cy="1962424"/>
+                    </a:xfrm>
+                    <a:prstGeom prst="rect">
+                      <a:avLst/>
+                    </a:prstGeom>
+                  </pic:spPr>
+                </pic:pic>
+              </a:graphicData>
+            </a:graphic>
+          </wp:inline>
+        </w:drawing>
+      </w:r>
+    </w:p>
     <w:p/>
     <w:p>
       <w:r>
@@ -878,15 +1883,467 @@
         <w:t>-sensors are installed. If not, it confirms there is at least 1Gb of storage and that there is a network connection, and if both these conditions are met, automatically installs either or both packages if they are not already.</w:t>
       </w:r>
     </w:p>
+    <w:p>
+      <w:r>
+        <w:lastRenderedPageBreak/>
+        <w:drawing>
+          <wp:inline distT="0" distB="0" distL="0" distR="0" wp14:anchorId="60946652" wp14:editId="3826457C">
+            <wp:extent cx="4979670" cy="8229600"/>
+            <wp:effectExtent l="0" t="0" r="0" b="0"/>
+            <wp:docPr id="2044304391" name="Picture 1" descr="A screen shot of a computer program&#10;&#10;Description automatically generated"/>
+            <wp:cNvGraphicFramePr>
+              <a:graphicFrameLocks xmlns:a="http://schemas.openxmlformats.org/drawingml/2006/main" noChangeAspect="1"/>
+            </wp:cNvGraphicFramePr>
+            <a:graphic xmlns:a="http://schemas.openxmlformats.org/drawingml/2006/main">
+              <a:graphicData uri="http://schemas.openxmlformats.org/drawingml/2006/picture">
+                <pic:pic xmlns:pic="http://schemas.openxmlformats.org/drawingml/2006/picture">
+                  <pic:nvPicPr>
+                    <pic:cNvPr id="2044304391" name="Picture 1" descr="A screen shot of a computer program&#10;&#10;Description automatically generated"/>
+                    <pic:cNvPicPr/>
+                  </pic:nvPicPr>
+                  <pic:blipFill>
+                    <a:blip r:embed="rId28"/>
+                    <a:stretch>
+                      <a:fillRect/>
+                    </a:stretch>
+                  </pic:blipFill>
+                  <pic:spPr>
+                    <a:xfrm>
+                      <a:off x="0" y="0"/>
+                      <a:ext cx="4979670" cy="8229600"/>
+                    </a:xfrm>
+                    <a:prstGeom prst="rect">
+                      <a:avLst/>
+                    </a:prstGeom>
+                  </pic:spPr>
+                </pic:pic>
+              </a:graphicData>
+            </a:graphic>
+          </wp:inline>
+        </w:drawing>
+      </w:r>
+    </w:p>
+    <w:p>
+      <w:r>
+        <w:lastRenderedPageBreak/>
+        <w:drawing>
+          <wp:inline distT="0" distB="0" distL="0" distR="0" wp14:anchorId="2A95B3DC" wp14:editId="1A2C881D">
+            <wp:extent cx="5943600" cy="1527175"/>
+            <wp:effectExtent l="0" t="0" r="0" b="0"/>
+            <wp:docPr id="838271037" name="Picture 1" descr="A computer screen with orange and white text&#10;&#10;Description automatically generated"/>
+            <wp:cNvGraphicFramePr>
+              <a:graphicFrameLocks xmlns:a="http://schemas.openxmlformats.org/drawingml/2006/main" noChangeAspect="1"/>
+            </wp:cNvGraphicFramePr>
+            <a:graphic xmlns:a="http://schemas.openxmlformats.org/drawingml/2006/main">
+              <a:graphicData uri="http://schemas.openxmlformats.org/drawingml/2006/picture">
+                <pic:pic xmlns:pic="http://schemas.openxmlformats.org/drawingml/2006/picture">
+                  <pic:nvPicPr>
+                    <pic:cNvPr id="838271037" name="Picture 1" descr="A computer screen with orange and white text&#10;&#10;Description automatically generated"/>
+                    <pic:cNvPicPr/>
+                  </pic:nvPicPr>
+                  <pic:blipFill>
+                    <a:blip r:embed="rId29"/>
+                    <a:stretch>
+                      <a:fillRect/>
+                    </a:stretch>
+                  </pic:blipFill>
+                  <pic:spPr>
+                    <a:xfrm>
+                      <a:off x="0" y="0"/>
+                      <a:ext cx="5943600" cy="1527175"/>
+                    </a:xfrm>
+                    <a:prstGeom prst="rect">
+                      <a:avLst/>
+                    </a:prstGeom>
+                  </pic:spPr>
+                </pic:pic>
+              </a:graphicData>
+            </a:graphic>
+          </wp:inline>
+        </w:drawing>
+      </w:r>
+    </w:p>
+    <w:p>
+      <w:pPr>
+        <w:spacing w:after="0" w:line="240" w:lineRule="auto"/>
+      </w:pPr>
+      <w:r>
+        <w:br w:type="page"/>
+      </w:r>
+    </w:p>
+    <w:p>
+      <w:r>
+        <w:lastRenderedPageBreak/>
+        <w:t>Project 2 Improvements:</w:t>
+      </w:r>
+    </w:p>
+    <w:p>
+      <w:r>
+        <w:t xml:space="preserve">Several improvements were made on the Project 2 code. There was some cleanup of the code and comments, but most notably the CPU Temperature and CPU Utilization options were overhauled and improved. It was confirmed that VMs cannot access the temperature of their host CPUs, which helped stop wasted efforts and continued rewrites of that option. Finally, there was </w:t>
+      </w:r>
+      <w:proofErr w:type="spellStart"/>
+      <w:r>
+        <w:t>a</w:t>
+      </w:r>
+      <w:proofErr w:type="spellEnd"/>
+      <w:r>
+        <w:t xml:space="preserve"> great improvement in documentation, as the user How-To guide is much more complete.</w:t>
+      </w:r>
+    </w:p>
+    <w:p/>
+    <w:p>
+      <w:r>
+        <w:t>Error Handling:</w:t>
+      </w:r>
+    </w:p>
+    <w:p>
+      <w:r>
+        <w:t>There is decent error handling throughout the program. I’m sure it can be broken in twenty different ways by a skilled – or very unskilled – user, but it’s robust enough to survive most contact. Here are some examples of how the error handling works, this is not an exhaustive list:</w:t>
+      </w:r>
+    </w:p>
+    <w:p>
+      <w:r>
+        <w:br/>
+        <w:t>In the bash scripts that rely on packages, the scripts of course have error handling to make sure those packages exist.</w:t>
+      </w:r>
+    </w:p>
+    <w:p>
+      <w:r>
+        <w:drawing>
+          <wp:inline distT="0" distB="0" distL="0" distR="0" wp14:anchorId="20E4B517" wp14:editId="0103F60C">
+            <wp:extent cx="5363323" cy="1190791"/>
+            <wp:effectExtent l="0" t="0" r="8890" b="9525"/>
+            <wp:docPr id="1222236212" name="Picture 1" descr="A screen shot of a computer code&#10;&#10;Description automatically generated"/>
+            <wp:cNvGraphicFramePr>
+              <a:graphicFrameLocks xmlns:a="http://schemas.openxmlformats.org/drawingml/2006/main" noChangeAspect="1"/>
+            </wp:cNvGraphicFramePr>
+            <a:graphic xmlns:a="http://schemas.openxmlformats.org/drawingml/2006/main">
+              <a:graphicData uri="http://schemas.openxmlformats.org/drawingml/2006/picture">
+                <pic:pic xmlns:pic="http://schemas.openxmlformats.org/drawingml/2006/picture">
+                  <pic:nvPicPr>
+                    <pic:cNvPr id="1222236212" name="Picture 1" descr="A screen shot of a computer code&#10;&#10;Description automatically generated"/>
+                    <pic:cNvPicPr/>
+                  </pic:nvPicPr>
+                  <pic:blipFill>
+                    <a:blip r:embed="rId30"/>
+                    <a:stretch>
+                      <a:fillRect/>
+                    </a:stretch>
+                  </pic:blipFill>
+                  <pic:spPr>
+                    <a:xfrm>
+                      <a:off x="0" y="0"/>
+                      <a:ext cx="5363323" cy="1190791"/>
+                    </a:xfrm>
+                    <a:prstGeom prst="rect">
+                      <a:avLst/>
+                    </a:prstGeom>
+                  </pic:spPr>
+                </pic:pic>
+              </a:graphicData>
+            </a:graphic>
+          </wp:inline>
+        </w:drawing>
+      </w:r>
+    </w:p>
+    <w:p/>
+    <w:p>
+      <w:r>
+        <w:t>There is error handling for memory allocation and management throughout the C program:</w:t>
+      </w:r>
+      <w:r>
+        <w:br/>
+      </w:r>
+      <w:r>
+        <w:drawing>
+          <wp:inline distT="0" distB="0" distL="0" distR="0" wp14:anchorId="431A3197" wp14:editId="5EED4465">
+            <wp:extent cx="5201376" cy="1267002"/>
+            <wp:effectExtent l="0" t="0" r="0" b="9525"/>
+            <wp:docPr id="1345862371" name="Picture 1" descr="A computer screen shot of text&#10;&#10;Description automatically generated"/>
+            <wp:cNvGraphicFramePr>
+              <a:graphicFrameLocks xmlns:a="http://schemas.openxmlformats.org/drawingml/2006/main" noChangeAspect="1"/>
+            </wp:cNvGraphicFramePr>
+            <a:graphic xmlns:a="http://schemas.openxmlformats.org/drawingml/2006/main">
+              <a:graphicData uri="http://schemas.openxmlformats.org/drawingml/2006/picture">
+                <pic:pic xmlns:pic="http://schemas.openxmlformats.org/drawingml/2006/picture">
+                  <pic:nvPicPr>
+                    <pic:cNvPr id="1345862371" name="Picture 1" descr="A computer screen shot of text&#10;&#10;Description automatically generated"/>
+                    <pic:cNvPicPr/>
+                  </pic:nvPicPr>
+                  <pic:blipFill>
+                    <a:blip r:embed="rId31"/>
+                    <a:stretch>
+                      <a:fillRect/>
+                    </a:stretch>
+                  </pic:blipFill>
+                  <pic:spPr>
+                    <a:xfrm>
+                      <a:off x="0" y="0"/>
+                      <a:ext cx="5201376" cy="1267002"/>
+                    </a:xfrm>
+                    <a:prstGeom prst="rect">
+                      <a:avLst/>
+                    </a:prstGeom>
+                  </pic:spPr>
+                </pic:pic>
+              </a:graphicData>
+            </a:graphic>
+          </wp:inline>
+        </w:drawing>
+      </w:r>
+    </w:p>
+    <w:p/>
+    <w:p>
+      <w:r>
+        <w:t>Given this C program relies heavily on a multitude of Bash scripts, there of course are plenty of checks for those Bash scripts:</w:t>
+      </w:r>
+    </w:p>
+    <w:p>
+      <w:r>
+        <w:lastRenderedPageBreak/>
+        <w:drawing>
+          <wp:inline distT="0" distB="0" distL="0" distR="0" wp14:anchorId="26D69F50" wp14:editId="12AA988E">
+            <wp:extent cx="5763429" cy="1695687"/>
+            <wp:effectExtent l="0" t="0" r="0" b="0"/>
+            <wp:docPr id="1033138828" name="Picture 1" descr="A computer screen with text&#10;&#10;Description automatically generated"/>
+            <wp:cNvGraphicFramePr>
+              <a:graphicFrameLocks xmlns:a="http://schemas.openxmlformats.org/drawingml/2006/main" noChangeAspect="1"/>
+            </wp:cNvGraphicFramePr>
+            <a:graphic xmlns:a="http://schemas.openxmlformats.org/drawingml/2006/main">
+              <a:graphicData uri="http://schemas.openxmlformats.org/drawingml/2006/picture">
+                <pic:pic xmlns:pic="http://schemas.openxmlformats.org/drawingml/2006/picture">
+                  <pic:nvPicPr>
+                    <pic:cNvPr id="1033138828" name="Picture 1" descr="A computer screen with text&#10;&#10;Description automatically generated"/>
+                    <pic:cNvPicPr/>
+                  </pic:nvPicPr>
+                  <pic:blipFill>
+                    <a:blip r:embed="rId32"/>
+                    <a:stretch>
+                      <a:fillRect/>
+                    </a:stretch>
+                  </pic:blipFill>
+                  <pic:spPr>
+                    <a:xfrm>
+                      <a:off x="0" y="0"/>
+                      <a:ext cx="5763429" cy="1695687"/>
+                    </a:xfrm>
+                    <a:prstGeom prst="rect">
+                      <a:avLst/>
+                    </a:prstGeom>
+                  </pic:spPr>
+                </pic:pic>
+              </a:graphicData>
+            </a:graphic>
+          </wp:inline>
+        </w:drawing>
+      </w:r>
+    </w:p>
+    <w:p/>
+    <w:p>
+      <w:r>
+        <w:t>Finally, for the Terminal History options, a lot of error handling was required to make constant checks that the files exist, can be edited, etc.</w:t>
+      </w:r>
+    </w:p>
+    <w:p>
+      <w:r>
+        <w:drawing>
+          <wp:inline distT="0" distB="0" distL="0" distR="0" wp14:anchorId="35D704FF" wp14:editId="4FA577C5">
+            <wp:extent cx="5943600" cy="1812925"/>
+            <wp:effectExtent l="0" t="0" r="0" b="0"/>
+            <wp:docPr id="1375723725" name="Picture 1" descr="A computer screen with text&#10;&#10;Description automatically generated"/>
+            <wp:cNvGraphicFramePr>
+              <a:graphicFrameLocks xmlns:a="http://schemas.openxmlformats.org/drawingml/2006/main" noChangeAspect="1"/>
+            </wp:cNvGraphicFramePr>
+            <a:graphic xmlns:a="http://schemas.openxmlformats.org/drawingml/2006/main">
+              <a:graphicData uri="http://schemas.openxmlformats.org/drawingml/2006/picture">
+                <pic:pic xmlns:pic="http://schemas.openxmlformats.org/drawingml/2006/picture">
+                  <pic:nvPicPr>
+                    <pic:cNvPr id="1375723725" name="Picture 1" descr="A computer screen with text&#10;&#10;Description automatically generated"/>
+                    <pic:cNvPicPr/>
+                  </pic:nvPicPr>
+                  <pic:blipFill>
+                    <a:blip r:embed="rId33"/>
+                    <a:stretch>
+                      <a:fillRect/>
+                    </a:stretch>
+                  </pic:blipFill>
+                  <pic:spPr>
+                    <a:xfrm>
+                      <a:off x="0" y="0"/>
+                      <a:ext cx="5943600" cy="1812925"/>
+                    </a:xfrm>
+                    <a:prstGeom prst="rect">
+                      <a:avLst/>
+                    </a:prstGeom>
+                  </pic:spPr>
+                </pic:pic>
+              </a:graphicData>
+            </a:graphic>
+          </wp:inline>
+        </w:drawing>
+      </w:r>
+    </w:p>
+    <w:p>
+      <w:r>
+        <w:lastRenderedPageBreak/>
+        <w:drawing>
+          <wp:inline distT="0" distB="0" distL="0" distR="0" wp14:anchorId="20D2A5B5" wp14:editId="4AAB89A5">
+            <wp:extent cx="5943600" cy="5027930"/>
+            <wp:effectExtent l="0" t="0" r="0" b="0"/>
+            <wp:docPr id="1240981838" name="Picture 1" descr="A screen shot of a computer program&#10;&#10;Description automatically generated"/>
+            <wp:cNvGraphicFramePr>
+              <a:graphicFrameLocks xmlns:a="http://schemas.openxmlformats.org/drawingml/2006/main" noChangeAspect="1"/>
+            </wp:cNvGraphicFramePr>
+            <a:graphic xmlns:a="http://schemas.openxmlformats.org/drawingml/2006/main">
+              <a:graphicData uri="http://schemas.openxmlformats.org/drawingml/2006/picture">
+                <pic:pic xmlns:pic="http://schemas.openxmlformats.org/drawingml/2006/picture">
+                  <pic:nvPicPr>
+                    <pic:cNvPr id="1240981838" name="Picture 1" descr="A screen shot of a computer program&#10;&#10;Description automatically generated"/>
+                    <pic:cNvPicPr/>
+                  </pic:nvPicPr>
+                  <pic:blipFill>
+                    <a:blip r:embed="rId34"/>
+                    <a:stretch>
+                      <a:fillRect/>
+                    </a:stretch>
+                  </pic:blipFill>
+                  <pic:spPr>
+                    <a:xfrm>
+                      <a:off x="0" y="0"/>
+                      <a:ext cx="5943600" cy="5027930"/>
+                    </a:xfrm>
+                    <a:prstGeom prst="rect">
+                      <a:avLst/>
+                    </a:prstGeom>
+                  </pic:spPr>
+                </pic:pic>
+              </a:graphicData>
+            </a:graphic>
+          </wp:inline>
+        </w:drawing>
+      </w:r>
+    </w:p>
+    <w:p/>
+    <w:p>
+      <w:r>
+        <w:t>Testing:</w:t>
+      </w:r>
+    </w:p>
+    <w:p>
+      <w:r>
+        <w:t xml:space="preserve">This program was developed on a mixture of Windows and Kali machines, but most testing was done on Kali. Still, two Ubuntu VMs ran using </w:t>
+      </w:r>
+      <w:proofErr w:type="spellStart"/>
+      <w:r>
+        <w:t>Proxmox</w:t>
+      </w:r>
+      <w:proofErr w:type="spellEnd"/>
+      <w:r>
+        <w:t xml:space="preserve"> were used test the program on actual Ubuntu platforms. The files were easily shared between each other using a GitHub repository.</w:t>
+      </w:r>
+    </w:p>
+    <w:p>
+      <w:r>
+        <w:t>The first machine was a simple Ubuntu LTS 22.04. This machine gave a quick and dirty CLI that I could more efficiently navigate than a full desktop environment:</w:t>
+      </w:r>
+      <w:r>
+        <w:br/>
+      </w:r>
+    </w:p>
+    <w:p>
+      <w:r>
+        <w:lastRenderedPageBreak/>
+        <w:drawing>
+          <wp:inline distT="0" distB="0" distL="0" distR="0" wp14:anchorId="3FD21CF0" wp14:editId="77639541">
+            <wp:extent cx="5943600" cy="3138805"/>
+            <wp:effectExtent l="0" t="0" r="0" b="0"/>
+            <wp:docPr id="581747411" name="Picture 1" descr="A screenshot of a computer&#10;&#10;Description automatically generated"/>
+            <wp:cNvGraphicFramePr>
+              <a:graphicFrameLocks xmlns:a="http://schemas.openxmlformats.org/drawingml/2006/main" noChangeAspect="1"/>
+            </wp:cNvGraphicFramePr>
+            <a:graphic xmlns:a="http://schemas.openxmlformats.org/drawingml/2006/main">
+              <a:graphicData uri="http://schemas.openxmlformats.org/drawingml/2006/picture">
+                <pic:pic xmlns:pic="http://schemas.openxmlformats.org/drawingml/2006/picture">
+                  <pic:nvPicPr>
+                    <pic:cNvPr id="581747411" name="Picture 1" descr="A screenshot of a computer&#10;&#10;Description automatically generated"/>
+                    <pic:cNvPicPr/>
+                  </pic:nvPicPr>
+                  <pic:blipFill>
+                    <a:blip r:embed="rId35"/>
+                    <a:stretch>
+                      <a:fillRect/>
+                    </a:stretch>
+                  </pic:blipFill>
+                  <pic:spPr>
+                    <a:xfrm>
+                      <a:off x="0" y="0"/>
+                      <a:ext cx="5943600" cy="3138805"/>
+                    </a:xfrm>
+                    <a:prstGeom prst="rect">
+                      <a:avLst/>
+                    </a:prstGeom>
+                  </pic:spPr>
+                </pic:pic>
+              </a:graphicData>
+            </a:graphic>
+          </wp:inline>
+        </w:drawing>
+      </w:r>
+    </w:p>
+    <w:p/>
+    <w:p>
+      <w:r>
+        <w:t>The second was a full Ubuntu 22.04 VM. This machine included the desktop environment and was used for full tests to gauge what the average user’s experience would be like:</w:t>
+      </w:r>
+    </w:p>
+    <w:p>
+      <w:r>
+        <w:drawing>
+          <wp:inline distT="0" distB="0" distL="0" distR="0" wp14:anchorId="33FDEBD3" wp14:editId="1960A907">
+            <wp:extent cx="5943600" cy="3173095"/>
+            <wp:effectExtent l="0" t="0" r="0" b="0"/>
+            <wp:docPr id="1538444039" name="Picture 1" descr="A screenshot of a computer program&#10;&#10;Description automatically generated"/>
+            <wp:cNvGraphicFramePr>
+              <a:graphicFrameLocks xmlns:a="http://schemas.openxmlformats.org/drawingml/2006/main" noChangeAspect="1"/>
+            </wp:cNvGraphicFramePr>
+            <a:graphic xmlns:a="http://schemas.openxmlformats.org/drawingml/2006/main">
+              <a:graphicData uri="http://schemas.openxmlformats.org/drawingml/2006/picture">
+                <pic:pic xmlns:pic="http://schemas.openxmlformats.org/drawingml/2006/picture">
+                  <pic:nvPicPr>
+                    <pic:cNvPr id="1538444039" name="Picture 1" descr="A screenshot of a computer program&#10;&#10;Description automatically generated"/>
+                    <pic:cNvPicPr/>
+                  </pic:nvPicPr>
+                  <pic:blipFill>
+                    <a:blip r:embed="rId36"/>
+                    <a:stretch>
+                      <a:fillRect/>
+                    </a:stretch>
+                  </pic:blipFill>
+                  <pic:spPr>
+                    <a:xfrm>
+                      <a:off x="0" y="0"/>
+                      <a:ext cx="5943600" cy="3173095"/>
+                    </a:xfrm>
+                    <a:prstGeom prst="rect">
+                      <a:avLst/>
+                    </a:prstGeom>
+                  </pic:spPr>
+                </pic:pic>
+              </a:graphicData>
+            </a:graphic>
+          </wp:inline>
+        </w:drawing>
+      </w:r>
+    </w:p>
     <w:p/>
     <w:sectPr>
-      <w:headerReference w:type="even" r:id="rId10"/>
-      <w:headerReference w:type="default" r:id="rId11"/>
-      <w:headerReference w:type="first" r:id="rId12"/>
+      <w:headerReference w:type="default" r:id="rId37"/>
+      <w:headerReference w:type="first" r:id="rId38"/>
       <w:pgSz w:w="12240" w:h="15840"/>
       <w:pgMar w:top="1440" w:right="1440" w:bottom="1440" w:left="1440" w:header="720" w:footer="0" w:gutter="0"/>
       <w:cols w:space="720"/>
       <w:formProt w:val="0"/>
+      <w:titlePg/>
       <w:docGrid w:linePitch="360" w:charSpace="4096"/>
     </w:sectPr>
   </w:body>
@@ -945,9 +2402,56 @@
 
 <file path=word/header1.xml><?xml version="1.0" encoding="utf-8"?>
 <w:hdr xmlns:wpc="http://schemas.microsoft.com/office/word/2010/wordprocessingCanvas" xmlns:cx="http://schemas.microsoft.com/office/drawing/2014/chartex" xmlns:cx1="http://schemas.microsoft.com/office/drawing/2015/9/8/chartex" xmlns:cx2="http://schemas.microsoft.com/office/drawing/2015/10/21/chartex" xmlns:cx3="http://schemas.microsoft.com/office/drawing/2016/5/9/chartex" xmlns:cx4="http://schemas.microsoft.com/office/drawing/2016/5/10/chartex" xmlns:cx5="http://schemas.microsoft.com/office/drawing/2016/5/11/chartex" xmlns:cx6="http://schemas.microsoft.com/office/drawing/2016/5/12/chartex" xmlns:cx7="http://schemas.microsoft.com/office/drawing/2016/5/13/chartex" xmlns:cx8="http://schemas.microsoft.com/office/drawing/2016/5/14/chartex" xmlns:mc="http://schemas.openxmlformats.org/markup-compatibility/2006" xmlns:aink="http://schemas.microsoft.com/office/drawing/2016/ink" xmlns:am3d="http://schemas.microsoft.com/office/drawing/2017/model3d" xmlns:o="urn:schemas-microsoft-com:office:office" xmlns:oel="http://schemas.microsoft.com/office/2019/extlst" xmlns:r="http://schemas.openxmlformats.org/officeDocument/2006/relationships" xmlns:m="http://schemas.openxmlformats.org/officeDocument/2006/math" xmlns:v="urn:schemas-microsoft-com:vml" xmlns:wp14="http://schemas.microsoft.com/office/word/2010/wordprocessingDrawing" xmlns:wp="http://schemas.openxmlformats.org/drawingml/2006/wordprocessingDrawing" xmlns:w10="urn:schemas-microsoft-com:office:word" xmlns:w="http://schemas.openxmlformats.org/wordprocessingml/2006/main" xmlns:w14="http://schemas.microsoft.com/office/word/2010/wordml" xmlns:w15="http://schemas.microsoft.com/office/word/2012/wordml" xmlns:w16cex="http://schemas.microsoft.com/office/word/2018/wordml/cex" xmlns:w16cid="http://schemas.microsoft.com/office/word/2016/wordml/cid" xmlns:w16="http://schemas.microsoft.com/office/word/2018/wordml" xmlns:w16sdtdh="http://schemas.microsoft.com/office/word/2020/wordml/sdtdatahash" xmlns:w16se="http://schemas.microsoft.com/office/word/2015/wordml/symex" xmlns:wpg="http://schemas.microsoft.com/office/word/2010/wordprocessingGroup" xmlns:wpi="http://schemas.microsoft.com/office/word/2010/wordprocessingInk" xmlns:wne="http://schemas.microsoft.com/office/word/2006/wordml" xmlns:wps="http://schemas.microsoft.com/office/word/2010/wordprocessingShape" mc:Ignorable="w14 w15 w16se w16cid w16 w16cex w16sdtdh wp14">
+  <w:sdt>
+    <w:sdtPr>
+      <w:id w:val="1619563840"/>
+      <w:docPartObj>
+        <w:docPartGallery w:val="Page Numbers (Top of Page)"/>
+        <w:docPartUnique/>
+      </w:docPartObj>
+    </w:sdtPr>
+    <w:sdtEndPr>
+      <w:rPr>
+        <w:noProof/>
+      </w:rPr>
+    </w:sdtEndPr>
+    <w:sdtContent>
+      <w:p>
+        <w:pPr>
+          <w:pStyle w:val="Header"/>
+          <w:jc w:val="right"/>
+        </w:pPr>
+        <w:r>
+          <w:fldChar w:fldCharType="begin"/>
+        </w:r>
+        <w:r>
+          <w:instrText xml:space="preserve"> PAGE   \* MERGEFORMAT </w:instrText>
+        </w:r>
+        <w:r>
+          <w:fldChar w:fldCharType="separate"/>
+        </w:r>
+        <w:r>
+          <w:rPr>
+            <w:noProof/>
+          </w:rPr>
+          <w:t>2</w:t>
+        </w:r>
+        <w:r>
+          <w:rPr>
+            <w:noProof/>
+          </w:rPr>
+          <w:fldChar w:fldCharType="end"/>
+        </w:r>
+      </w:p>
+    </w:sdtContent>
+  </w:sdt>
   <w:p>
     <w:pPr>
       <w:pStyle w:val="Header"/>
+      <w:rPr>
+        <w:sz w:val="40"/>
+        <w:szCs w:val="40"/>
+      </w:rPr>
     </w:pPr>
   </w:p>
 </w:hdr>
@@ -957,64 +2461,65 @@
 <w:hdr xmlns:wpc="http://schemas.microsoft.com/office/word/2010/wordprocessingCanvas" xmlns:cx="http://schemas.microsoft.com/office/drawing/2014/chartex" xmlns:cx1="http://schemas.microsoft.com/office/drawing/2015/9/8/chartex" xmlns:cx2="http://schemas.microsoft.com/office/drawing/2015/10/21/chartex" xmlns:cx3="http://schemas.microsoft.com/office/drawing/2016/5/9/chartex" xmlns:cx4="http://schemas.microsoft.com/office/drawing/2016/5/10/chartex" xmlns:cx5="http://schemas.microsoft.com/office/drawing/2016/5/11/chartex" xmlns:cx6="http://schemas.microsoft.com/office/drawing/2016/5/12/chartex" xmlns:cx7="http://schemas.microsoft.com/office/drawing/2016/5/13/chartex" xmlns:cx8="http://schemas.microsoft.com/office/drawing/2016/5/14/chartex" xmlns:mc="http://schemas.openxmlformats.org/markup-compatibility/2006" xmlns:aink="http://schemas.microsoft.com/office/drawing/2016/ink" xmlns:am3d="http://schemas.microsoft.com/office/drawing/2017/model3d" xmlns:o="urn:schemas-microsoft-com:office:office" xmlns:oel="http://schemas.microsoft.com/office/2019/extlst" xmlns:r="http://schemas.openxmlformats.org/officeDocument/2006/relationships" xmlns:m="http://schemas.openxmlformats.org/officeDocument/2006/math" xmlns:v="urn:schemas-microsoft-com:vml" xmlns:wp14="http://schemas.microsoft.com/office/word/2010/wordprocessingDrawing" xmlns:wp="http://schemas.openxmlformats.org/drawingml/2006/wordprocessingDrawing" xmlns:w10="urn:schemas-microsoft-com:office:word" xmlns:w="http://schemas.openxmlformats.org/wordprocessingml/2006/main" xmlns:w14="http://schemas.microsoft.com/office/word/2010/wordml" xmlns:w15="http://schemas.microsoft.com/office/word/2012/wordml" xmlns:w16cex="http://schemas.microsoft.com/office/word/2018/wordml/cex" xmlns:w16cid="http://schemas.microsoft.com/office/word/2016/wordml/cid" xmlns:w16="http://schemas.microsoft.com/office/word/2018/wordml" xmlns:w16sdtdh="http://schemas.microsoft.com/office/word/2020/wordml/sdtdatahash" xmlns:w16se="http://schemas.microsoft.com/office/word/2015/wordml/symex" xmlns:wpg="http://schemas.microsoft.com/office/word/2010/wordprocessingGroup" xmlns:wpi="http://schemas.microsoft.com/office/word/2010/wordprocessingInk" xmlns:wne="http://schemas.microsoft.com/office/word/2006/wordml" xmlns:wps="http://schemas.microsoft.com/office/word/2010/wordprocessingShape" mc:Ignorable="w14 w15 w16se w16cid w16 w16cex w16sdtdh wp14">
   <w:p>
     <w:pPr>
-      <w:jc w:val="center"/>
+      <w:pStyle w:val="Header"/>
+      <w:jc w:val="right"/>
+    </w:pPr>
+    <w:sdt>
+      <w:sdtPr>
+        <w:id w:val="-2018680821"/>
+        <w:docPartObj>
+          <w:docPartGallery w:val="Page Numbers (Top of Page)"/>
+          <w:docPartUnique/>
+        </w:docPartObj>
+      </w:sdtPr>
+      <w:sdtEndPr>
+        <w:rPr>
+          <w:noProof/>
+        </w:rPr>
+      </w:sdtEndPr>
+      <w:sdtContent>
+        <w:r>
+          <w:fldChar w:fldCharType="begin"/>
+        </w:r>
+        <w:r>
+          <w:instrText xml:space="preserve"> PAGE   \* MERGEFORMAT </w:instrText>
+        </w:r>
+        <w:r>
+          <w:fldChar w:fldCharType="separate"/>
+        </w:r>
+        <w:r>
+          <w:rPr>
+            <w:noProof/>
+          </w:rPr>
+          <w:t>2</w:t>
+        </w:r>
+        <w:r>
+          <w:rPr>
+            <w:noProof/>
+          </w:rPr>
+          <w:fldChar w:fldCharType="end"/>
+        </w:r>
+      </w:sdtContent>
+    </w:sdt>
+    <w:r>
       <w:rPr>
         <w:sz w:val="40"/>
         <w:szCs w:val="40"/>
       </w:rPr>
-    </w:pPr>
+      <w:br/>
+    </w:r>
     <w:r>
       <w:rPr>
-        <w:sz w:val="40"/>
-        <w:szCs w:val="40"/>
+        <w:sz w:val="48"/>
+        <w:szCs w:val="48"/>
       </w:rPr>
       <w:t xml:space="preserve">How To: </w:t>
     </w:r>
     <w:proofErr w:type="spellStart"/>
     <w:r>
       <w:rPr>
-        <w:sz w:val="40"/>
-        <w:szCs w:val="40"/>
-      </w:rPr>
-      <w:t>SysInfo</w:t>
-    </w:r>
-    <w:proofErr w:type="spellEnd"/>
-  </w:p>
-  <w:p>
-    <w:pPr>
-      <w:pStyle w:val="Header"/>
-      <w:jc w:val="center"/>
-      <w:rPr>
-        <w:sz w:val="40"/>
-        <w:szCs w:val="40"/>
-      </w:rPr>
-    </w:pPr>
-  </w:p>
-</w:hdr>
-</file>
-
-<file path=word/header3.xml><?xml version="1.0" encoding="utf-8"?>
-<w:hdr xmlns:wpc="http://schemas.microsoft.com/office/word/2010/wordprocessingCanvas" xmlns:cx="http://schemas.microsoft.com/office/drawing/2014/chartex" xmlns:cx1="http://schemas.microsoft.com/office/drawing/2015/9/8/chartex" xmlns:cx2="http://schemas.microsoft.com/office/drawing/2015/10/21/chartex" xmlns:cx3="http://schemas.microsoft.com/office/drawing/2016/5/9/chartex" xmlns:cx4="http://schemas.microsoft.com/office/drawing/2016/5/10/chartex" xmlns:cx5="http://schemas.microsoft.com/office/drawing/2016/5/11/chartex" xmlns:cx6="http://schemas.microsoft.com/office/drawing/2016/5/12/chartex" xmlns:cx7="http://schemas.microsoft.com/office/drawing/2016/5/13/chartex" xmlns:cx8="http://schemas.microsoft.com/office/drawing/2016/5/14/chartex" xmlns:mc="http://schemas.openxmlformats.org/markup-compatibility/2006" xmlns:aink="http://schemas.microsoft.com/office/drawing/2016/ink" xmlns:am3d="http://schemas.microsoft.com/office/drawing/2017/model3d" xmlns:o="urn:schemas-microsoft-com:office:office" xmlns:oel="http://schemas.microsoft.com/office/2019/extlst" xmlns:r="http://schemas.openxmlformats.org/officeDocument/2006/relationships" xmlns:m="http://schemas.openxmlformats.org/officeDocument/2006/math" xmlns:v="urn:schemas-microsoft-com:vml" xmlns:wp14="http://schemas.microsoft.com/office/word/2010/wordprocessingDrawing" xmlns:wp="http://schemas.openxmlformats.org/drawingml/2006/wordprocessingDrawing" xmlns:w10="urn:schemas-microsoft-com:office:word" xmlns:w="http://schemas.openxmlformats.org/wordprocessingml/2006/main" xmlns:w14="http://schemas.microsoft.com/office/word/2010/wordml" xmlns:w15="http://schemas.microsoft.com/office/word/2012/wordml" xmlns:w16cex="http://schemas.microsoft.com/office/word/2018/wordml/cex" xmlns:w16cid="http://schemas.microsoft.com/office/word/2016/wordml/cid" xmlns:w16="http://schemas.microsoft.com/office/word/2018/wordml" xmlns:w16sdtdh="http://schemas.microsoft.com/office/word/2020/wordml/sdtdatahash" xmlns:w16se="http://schemas.microsoft.com/office/word/2015/wordml/symex" xmlns:wpg="http://schemas.microsoft.com/office/word/2010/wordprocessingGroup" xmlns:wpi="http://schemas.microsoft.com/office/word/2010/wordprocessingInk" xmlns:wne="http://schemas.microsoft.com/office/word/2006/wordml" xmlns:wps="http://schemas.microsoft.com/office/word/2010/wordprocessingShape" mc:Ignorable="w14 w15 w16se w16cid w16 w16cex w16sdtdh wp14">
-  <w:p>
-    <w:pPr>
-      <w:jc w:val="center"/>
-      <w:rPr>
-        <w:sz w:val="40"/>
-        <w:szCs w:val="40"/>
-      </w:rPr>
-    </w:pPr>
-    <w:r>
-      <w:rPr>
-        <w:sz w:val="40"/>
-        <w:szCs w:val="40"/>
-      </w:rPr>
-      <w:t xml:space="preserve">How To: </w:t>
-    </w:r>
-    <w:proofErr w:type="spellStart"/>
-    <w:r>
-      <w:rPr>
-        <w:sz w:val="40"/>
-        <w:szCs w:val="40"/>
+        <w:sz w:val="48"/>
+        <w:szCs w:val="48"/>
       </w:rPr>
       <w:t>SysInfo</w:t>
     </w:r>
@@ -1440,6 +2945,7 @@
   <w:style w:type="character" w:default="1" w:styleId="DefaultParagraphFont">
     <w:name w:val="Default Paragraph Font"/>
     <w:uiPriority w:val="1"/>
+    <w:semiHidden/>
     <w:unhideWhenUsed/>
   </w:style>
   <w:style w:type="table" w:default="1" w:styleId="TableNormal">
@@ -1748,11 +3254,12 @@
 </file>
 
 <file path=customXml/item1.xml><?xml version="1.0" encoding="utf-8"?>
-<p:properties xmlns:p="http://schemas.microsoft.com/office/2006/metadata/properties" xmlns:xsi="http://www.w3.org/2001/XMLSchema-instance" xmlns:pc="http://schemas.microsoft.com/office/infopath/2007/PartnerControls">
-  <documentManagement>
-    <_activity xmlns="fb868fba-a823-423d-8a09-64f2197ac7b0" xsi:nil="true"/>
-  </documentManagement>
-</p:properties>
+<?mso-contentType ?>
+<FormTemplates xmlns="http://schemas.microsoft.com/sharepoint/v3/contenttype/forms">
+  <Display>DocumentLibraryForm</Display>
+  <Edit>DocumentLibraryForm</Edit>
+  <New>DocumentLibraryForm</New>
+</FormTemplates>
 </file>
 
 <file path=customXml/item2.xml><?xml version="1.0" encoding="utf-8"?>
@@ -1975,20 +3482,17 @@
 </file>
 
 <file path=customXml/item3.xml><?xml version="1.0" encoding="utf-8"?>
-<?mso-contentType ?>
-<FormTemplates xmlns="http://schemas.microsoft.com/sharepoint/v3/contenttype/forms">
-  <Display>DocumentLibraryForm</Display>
-  <Edit>DocumentLibraryForm</Edit>
-  <New>DocumentLibraryForm</New>
-</FormTemplates>
+<p:properties xmlns:p="http://schemas.microsoft.com/office/2006/metadata/properties" xmlns:xsi="http://www.w3.org/2001/XMLSchema-instance" xmlns:pc="http://schemas.microsoft.com/office/infopath/2007/PartnerControls">
+  <documentManagement>
+    <_activity xmlns="fb868fba-a823-423d-8a09-64f2197ac7b0" xsi:nil="true"/>
+  </documentManagement>
+</p:properties>
 </file>
 
 <file path=customXml/itemProps1.xml><?xml version="1.0" encoding="utf-8"?>
-<ds:datastoreItem xmlns:ds="http://schemas.openxmlformats.org/officeDocument/2006/customXml" ds:itemID="{A5C81A1A-169F-48B6-8DD0-17FB043271CF}">
+<ds:datastoreItem xmlns:ds="http://schemas.openxmlformats.org/officeDocument/2006/customXml" ds:itemID="{59BC7B3B-C147-4B15-94EE-37B894962E90}">
   <ds:schemaRefs>
-    <ds:schemaRef ds:uri="http://schemas.microsoft.com/office/2006/metadata/properties"/>
-    <ds:schemaRef ds:uri="http://schemas.microsoft.com/office/infopath/2007/PartnerControls"/>
-    <ds:schemaRef ds:uri="fb868fba-a823-423d-8a09-64f2197ac7b0"/>
+    <ds:schemaRef ds:uri="http://schemas.microsoft.com/sharepoint/v3/contenttype/forms"/>
   </ds:schemaRefs>
 </ds:datastoreItem>
 </file>
@@ -2013,9 +3517,11 @@
 </file>
 
 <file path=customXml/itemProps3.xml><?xml version="1.0" encoding="utf-8"?>
-<ds:datastoreItem xmlns:ds="http://schemas.openxmlformats.org/officeDocument/2006/customXml" ds:itemID="{59BC7B3B-C147-4B15-94EE-37B894962E90}">
+<ds:datastoreItem xmlns:ds="http://schemas.openxmlformats.org/officeDocument/2006/customXml" ds:itemID="{A5C81A1A-169F-48B6-8DD0-17FB043271CF}">
   <ds:schemaRefs>
-    <ds:schemaRef ds:uri="http://schemas.microsoft.com/sharepoint/v3/contenttype/forms"/>
+    <ds:schemaRef ds:uri="http://schemas.microsoft.com/office/2006/metadata/properties"/>
+    <ds:schemaRef ds:uri="http://schemas.microsoft.com/office/infopath/2007/PartnerControls"/>
+    <ds:schemaRef ds:uri="fb868fba-a823-423d-8a09-64f2197ac7b0"/>
   </ds:schemaRefs>
 </ds:datastoreItem>
 </file>
</xml_diff>

<commit_message>
Super last minute change to documentation. I did it two minutes before the deadline lol
</commit_message>
<xml_diff>
--- a/SysInfoHowTo.docx
+++ b/SysInfoHowTo.docx
@@ -1570,6 +1570,9 @@
     </w:p>
     <w:p>
       <w:r>
+        <w:rPr>
+          <w:noProof/>
+        </w:rPr>
         <w:lastRenderedPageBreak/>
         <w:drawing>
           <wp:inline distT="0" distB="0" distL="0" distR="0" wp14:anchorId="02F33030" wp14:editId="16D4C0BA">
@@ -1643,6 +1646,9 @@
     </w:p>
     <w:p>
       <w:r>
+        <w:rPr>
+          <w:noProof/>
+        </w:rPr>
         <w:lastRenderedPageBreak/>
         <w:drawing>
           <wp:inline distT="0" distB="0" distL="0" distR="0" wp14:anchorId="5B80BB0F" wp14:editId="7495133A">
@@ -1711,6 +1717,9 @@
     </w:p>
     <w:p>
       <w:r>
+        <w:rPr>
+          <w:noProof/>
+        </w:rPr>
         <w:lastRenderedPageBreak/>
         <w:drawing>
           <wp:inline distT="0" distB="0" distL="0" distR="0" wp14:anchorId="4F004C14" wp14:editId="7C56DB85">
@@ -1813,6 +1822,9 @@
     </w:p>
     <w:p>
       <w:r>
+        <w:rPr>
+          <w:noProof/>
+        </w:rPr>
         <w:lastRenderedPageBreak/>
         <w:drawing>
           <wp:inline distT="0" distB="0" distL="0" distR="0" wp14:anchorId="3B2E8DD4" wp14:editId="0403C2E1">
@@ -1885,6 +1897,9 @@
     </w:p>
     <w:p>
       <w:r>
+        <w:rPr>
+          <w:noProof/>
+        </w:rPr>
         <w:lastRenderedPageBreak/>
         <w:drawing>
           <wp:inline distT="0" distB="0" distL="0" distR="0" wp14:anchorId="60946652" wp14:editId="3826457C">
@@ -1925,6 +1940,9 @@
     </w:p>
     <w:p>
       <w:r>
+        <w:rPr>
+          <w:noProof/>
+        </w:rPr>
         <w:lastRenderedPageBreak/>
         <w:drawing>
           <wp:inline distT="0" distB="0" distL="0" distR="0" wp14:anchorId="2A95B3DC" wp14:editId="1A2C881D">
@@ -1979,15 +1997,7 @@
     </w:p>
     <w:p>
       <w:r>
-        <w:t xml:space="preserve">Several improvements were made on the Project 2 code. There was some cleanup of the code and comments, but most notably the CPU Temperature and CPU Utilization options were overhauled and improved. It was confirmed that VMs cannot access the temperature of their host CPUs, which helped stop wasted efforts and continued rewrites of that option. Finally, there was </w:t>
-      </w:r>
-      <w:proofErr w:type="spellStart"/>
-      <w:r>
-        <w:t>a</w:t>
-      </w:r>
-      <w:proofErr w:type="spellEnd"/>
-      <w:r>
-        <w:t xml:space="preserve"> great improvement in documentation, as the user How-To guide is much more complete.</w:t>
+        <w:t>Several improvements were made on the Project 2 code. There was some cleanup of the code and comments, but most notably the CPU Temperature and CPU Utilization options were overhauled and improved. It was confirmed that VMs cannot access the temperature of their host CPUs, which helped stop wasted efforts and continued rewrites of that option. Finally, there was a great improvement in documentation, as the user How-To guide is much more complete.</w:t>
       </w:r>
     </w:p>
     <w:p/>
@@ -2009,6 +2019,9 @@
     </w:p>
     <w:p>
       <w:r>
+        <w:rPr>
+          <w:noProof/>
+        </w:rPr>
         <w:drawing>
           <wp:inline distT="0" distB="0" distL="0" distR="0" wp14:anchorId="20E4B517" wp14:editId="0103F60C">
             <wp:extent cx="5363323" cy="1190791"/>
@@ -2055,6 +2068,9 @@
         <w:br/>
       </w:r>
       <w:r>
+        <w:rPr>
+          <w:noProof/>
+        </w:rPr>
         <w:drawing>
           <wp:inline distT="0" distB="0" distL="0" distR="0" wp14:anchorId="431A3197" wp14:editId="5EED4465">
             <wp:extent cx="5201376" cy="1267002"/>
@@ -2100,6 +2116,9 @@
     </w:p>
     <w:p>
       <w:r>
+        <w:rPr>
+          <w:noProof/>
+        </w:rPr>
         <w:lastRenderedPageBreak/>
         <w:drawing>
           <wp:inline distT="0" distB="0" distL="0" distR="0" wp14:anchorId="26D69F50" wp14:editId="12AA988E">
@@ -2141,11 +2160,68 @@
     <w:p/>
     <w:p>
       <w:r>
+        <w:t xml:space="preserve">Because many users will forget to </w:t>
+      </w:r>
+      <w:proofErr w:type="spellStart"/>
+      <w:r>
+        <w:t>chmod</w:t>
+      </w:r>
+      <w:proofErr w:type="spellEnd"/>
+      <w:r>
+        <w:t xml:space="preserve"> the Bash scripts – and because doing so many is annoying, the program handles this automatically.</w:t>
+      </w:r>
+      <w:r>
+        <w:br/>
+      </w:r>
+      <w:r>
+        <w:drawing>
+          <wp:inline distT="0" distB="0" distL="0" distR="0" wp14:anchorId="2DEB1BCA" wp14:editId="1AC4DE23">
+            <wp:extent cx="5943600" cy="334645"/>
+            <wp:effectExtent l="0" t="0" r="0" b="0"/>
+            <wp:docPr id="1647675288" name="Picture 1"/>
+            <wp:cNvGraphicFramePr>
+              <a:graphicFrameLocks xmlns:a="http://schemas.openxmlformats.org/drawingml/2006/main" noChangeAspect="1"/>
+            </wp:cNvGraphicFramePr>
+            <a:graphic xmlns:a="http://schemas.openxmlformats.org/drawingml/2006/main">
+              <a:graphicData uri="http://schemas.openxmlformats.org/drawingml/2006/picture">
+                <pic:pic xmlns:pic="http://schemas.openxmlformats.org/drawingml/2006/picture">
+                  <pic:nvPicPr>
+                    <pic:cNvPr id="1647675288" name=""/>
+                    <pic:cNvPicPr/>
+                  </pic:nvPicPr>
+                  <pic:blipFill>
+                    <a:blip r:embed="rId33"/>
+                    <a:stretch>
+                      <a:fillRect/>
+                    </a:stretch>
+                  </pic:blipFill>
+                  <pic:spPr>
+                    <a:xfrm>
+                      <a:off x="0" y="0"/>
+                      <a:ext cx="5943600" cy="334645"/>
+                    </a:xfrm>
+                    <a:prstGeom prst="rect">
+                      <a:avLst/>
+                    </a:prstGeom>
+                  </pic:spPr>
+                </pic:pic>
+              </a:graphicData>
+            </a:graphic>
+          </wp:inline>
+        </w:drawing>
+      </w:r>
+    </w:p>
+    <w:p/>
+    <w:p>
+      <w:r>
         <w:t>Finally, for the Terminal History options, a lot of error handling was required to make constant checks that the files exist, can be edited, etc.</w:t>
       </w:r>
     </w:p>
     <w:p>
       <w:r>
+        <w:rPr>
+          <w:noProof/>
+        </w:rPr>
         <w:drawing>
           <wp:inline distT="0" distB="0" distL="0" distR="0" wp14:anchorId="35D704FF" wp14:editId="4FA577C5">
             <wp:extent cx="5943600" cy="1812925"/>
@@ -2162,7 +2238,7 @@
                     <pic:cNvPicPr/>
                   </pic:nvPicPr>
                   <pic:blipFill>
-                    <a:blip r:embed="rId33"/>
+                    <a:blip r:embed="rId34"/>
                     <a:stretch>
                       <a:fillRect/>
                     </a:stretch>
@@ -2185,6 +2261,9 @@
     </w:p>
     <w:p>
       <w:r>
+        <w:rPr>
+          <w:noProof/>
+        </w:rPr>
         <w:lastRenderedPageBreak/>
         <w:drawing>
           <wp:inline distT="0" distB="0" distL="0" distR="0" wp14:anchorId="20D2A5B5" wp14:editId="4AAB89A5">
@@ -2202,7 +2281,7 @@
                     <pic:cNvPicPr/>
                   </pic:nvPicPr>
                   <pic:blipFill>
-                    <a:blip r:embed="rId34"/>
+                    <a:blip r:embed="rId35"/>
                     <a:stretch>
                       <a:fillRect/>
                     </a:stretch>
@@ -2252,6 +2331,9 @@
     </w:p>
     <w:p>
       <w:r>
+        <w:rPr>
+          <w:noProof/>
+        </w:rPr>
         <w:lastRenderedPageBreak/>
         <w:drawing>
           <wp:inline distT="0" distB="0" distL="0" distR="0" wp14:anchorId="3FD21CF0" wp14:editId="77639541">
@@ -2269,7 +2351,7 @@
                     <pic:cNvPicPr/>
                   </pic:nvPicPr>
                   <pic:blipFill>
-                    <a:blip r:embed="rId35"/>
+                    <a:blip r:embed="rId36"/>
                     <a:stretch>
                       <a:fillRect/>
                     </a:stretch>
@@ -2298,6 +2380,9 @@
     </w:p>
     <w:p>
       <w:r>
+        <w:rPr>
+          <w:noProof/>
+        </w:rPr>
         <w:drawing>
           <wp:inline distT="0" distB="0" distL="0" distR="0" wp14:anchorId="33FDEBD3" wp14:editId="1960A907">
             <wp:extent cx="5943600" cy="3173095"/>
@@ -2314,7 +2399,7 @@
                     <pic:cNvPicPr/>
                   </pic:nvPicPr>
                   <pic:blipFill>
-                    <a:blip r:embed="rId36"/>
+                    <a:blip r:embed="rId37"/>
                     <a:stretch>
                       <a:fillRect/>
                     </a:stretch>
@@ -2337,8 +2422,8 @@
     </w:p>
     <w:p/>
     <w:sectPr>
-      <w:headerReference w:type="default" r:id="rId37"/>
-      <w:headerReference w:type="first" r:id="rId38"/>
+      <w:headerReference w:type="default" r:id="rId38"/>
+      <w:headerReference w:type="first" r:id="rId39"/>
       <w:pgSz w:w="12240" w:h="15840"/>
       <w:pgMar w:top="1440" w:right="1440" w:bottom="1440" w:left="1440" w:header="720" w:footer="0" w:gutter="0"/>
       <w:cols w:space="720"/>
@@ -3254,15 +3339,6 @@
 </file>
 
 <file path=customXml/item1.xml><?xml version="1.0" encoding="utf-8"?>
-<?mso-contentType ?>
-<FormTemplates xmlns="http://schemas.microsoft.com/sharepoint/v3/contenttype/forms">
-  <Display>DocumentLibraryForm</Display>
-  <Edit>DocumentLibraryForm</Edit>
-  <New>DocumentLibraryForm</New>
-</FormTemplates>
-</file>
-
-<file path=customXml/item2.xml><?xml version="1.0" encoding="utf-8"?>
 <ct:contentTypeSchema xmlns:ct="http://schemas.microsoft.com/office/2006/metadata/contentType" xmlns:ma="http://schemas.microsoft.com/office/2006/metadata/properties/metaAttributes" ct:_="" ma:_="" ma:contentTypeName="Document" ma:contentTypeID="0x010100D9DA26EBE4478648B9FF9BAAC78AEFD6" ma:contentTypeVersion="13" ma:contentTypeDescription="Create a new document." ma:contentTypeScope="" ma:versionID="c422defa2347e41b21d0154cea266aab">
   <xsd:schema xmlns:xsd="http://www.w3.org/2001/XMLSchema" xmlns:xs="http://www.w3.org/2001/XMLSchema" xmlns:p="http://schemas.microsoft.com/office/2006/metadata/properties" xmlns:ns3="fb868fba-a823-423d-8a09-64f2197ac7b0" xmlns:ns4="5536286c-2166-4742-8f7c-b3ef32c3de74" targetNamespace="http://schemas.microsoft.com/office/2006/metadata/properties" ma:root="true" ma:fieldsID="58949758be5eed85d559d8d0e8fce8e2" ns3:_="" ns4:_="">
     <xsd:import namespace="fb868fba-a823-423d-8a09-64f2197ac7b0"/>
@@ -3481,6 +3557,15 @@
 </ct:contentTypeSchema>
 </file>
 
+<file path=customXml/item2.xml><?xml version="1.0" encoding="utf-8"?>
+<?mso-contentType ?>
+<FormTemplates xmlns="http://schemas.microsoft.com/sharepoint/v3/contenttype/forms">
+  <Display>DocumentLibraryForm</Display>
+  <Edit>DocumentLibraryForm</Edit>
+  <New>DocumentLibraryForm</New>
+</FormTemplates>
+</file>
+
 <file path=customXml/item3.xml><?xml version="1.0" encoding="utf-8"?>
 <p:properties xmlns:p="http://schemas.microsoft.com/office/2006/metadata/properties" xmlns:xsi="http://www.w3.org/2001/XMLSchema-instance" xmlns:pc="http://schemas.microsoft.com/office/infopath/2007/PartnerControls">
   <documentManagement>
@@ -3490,14 +3575,6 @@
 </file>
 
 <file path=customXml/itemProps1.xml><?xml version="1.0" encoding="utf-8"?>
-<ds:datastoreItem xmlns:ds="http://schemas.openxmlformats.org/officeDocument/2006/customXml" ds:itemID="{59BC7B3B-C147-4B15-94EE-37B894962E90}">
-  <ds:schemaRefs>
-    <ds:schemaRef ds:uri="http://schemas.microsoft.com/sharepoint/v3/contenttype/forms"/>
-  </ds:schemaRefs>
-</ds:datastoreItem>
-</file>
-
-<file path=customXml/itemProps2.xml><?xml version="1.0" encoding="utf-8"?>
 <ds:datastoreItem xmlns:ds="http://schemas.openxmlformats.org/officeDocument/2006/customXml" ds:itemID="{0F748F4A-E10B-4199-AB6E-2833878B7A3F}">
   <ds:schemaRefs>
     <ds:schemaRef ds:uri="http://schemas.microsoft.com/office/2006/metadata/contentType"/>
@@ -3516,6 +3593,14 @@
 </ds:datastoreItem>
 </file>
 
+<file path=customXml/itemProps2.xml><?xml version="1.0" encoding="utf-8"?>
+<ds:datastoreItem xmlns:ds="http://schemas.openxmlformats.org/officeDocument/2006/customXml" ds:itemID="{59BC7B3B-C147-4B15-94EE-37B894962E90}">
+  <ds:schemaRefs>
+    <ds:schemaRef ds:uri="http://schemas.microsoft.com/sharepoint/v3/contenttype/forms"/>
+  </ds:schemaRefs>
+</ds:datastoreItem>
+</file>
+
 <file path=customXml/itemProps3.xml><?xml version="1.0" encoding="utf-8"?>
 <ds:datastoreItem xmlns:ds="http://schemas.openxmlformats.org/officeDocument/2006/customXml" ds:itemID="{A5C81A1A-169F-48B6-8DD0-17FB043271CF}">
   <ds:schemaRefs>

</xml_diff>